<commit_message>
Einleitung und teil von kapitel 3 zu dokumentation hinzugefugt OM
</commit_message>
<xml_diff>
--- a/documentation/Projektdokumentation.docx
+++ b/documentation/Projektdokumentation.docx
@@ -1,126 +1,11 @@
 
 <file path=word/document.xml><?xml version="1.0" encoding="utf-8"?>
-<w:document xmlns:cx="http://schemas.microsoft.com/office/drawing/2014/chartex" xmlns:cx1="http://schemas.microsoft.com/office/drawing/2015/9/8/chartex" xmlns:cx2="http://schemas.microsoft.com/office/drawing/2015/10/21/chartex" xmlns:cx3="http://schemas.microsoft.com/office/drawing/2016/5/9/chartex" xmlns:cx4="http://schemas.microsoft.com/office/drawing/2016/5/10/chartex" xmlns:cx5="http://schemas.microsoft.com/office/drawing/2016/5/11/chartex" xmlns:cx6="http://schemas.microsoft.com/office/drawing/2016/5/12/chartex" xmlns:cx7="http://schemas.microsoft.com/office/drawing/2016/5/13/chartex" xmlns:cx8="http://schemas.microsoft.com/office/drawing/2016/5/14/chartex" xmlns:mc="http://schemas.openxmlformats.org/markup-compatibility/2006" xmlns:aink="http://schemas.microsoft.com/office/drawing/2016/ink" xmlns:am3d="http://schemas.microsoft.com/office/drawing/2017/model3d" xmlns:o="urn:schemas-microsoft-com:office:office" xmlns:r="http://purl.oclc.org/ooxml/officeDocument/relationships" xmlns:m="http://purl.oclc.org/ooxml/officeDocument/math" xmlns:v="urn:schemas-microsoft-com:vml" xmlns:wp14="http://schemas.microsoft.com/office/word/2010/wordprocessingDrawing" xmlns:wp="http://purl.oclc.org/ooxml/drawingml/wordprocessingDrawing" xmlns:w10="urn:schemas-microsoft-com:office:word" xmlns:w="http://purl.oclc.org/ooxml/wordprocessingml/main" xmlns:w14="http://schemas.microsoft.com/office/word/2010/wordml" xmlns:w15="http://schemas.microsoft.com/office/word/2012/wordml" xmlns:w16cid="http://schemas.microsoft.com/office/word/2016/wordml/cid" xmlns:w16se="http://schemas.microsoft.com/office/word/2015/wordml/symex" xmlns:wpi="http://schemas.microsoft.com/office/word/2010/wordprocessingInk" xmlns:wne="http://schemas.microsoft.com/office/word/2006/wordml" mc:Ignorable="w14 w15 w16se w16cid wne wp14" w:conformance="strict">
+<w:document xmlns:mc="http://schemas.openxmlformats.org/markup-compatibility/2006" xmlns:o="urn:schemas-microsoft-com:office:office" xmlns:r="http://purl.oclc.org/ooxml/officeDocument/relationships" xmlns:m="http://purl.oclc.org/ooxml/officeDocument/math" xmlns:v="urn:schemas-microsoft-com:vml" xmlns:wp14="http://schemas.microsoft.com/office/word/2010/wordprocessingDrawing" xmlns:wp="http://purl.oclc.org/ooxml/drawingml/wordprocessingDrawing" xmlns:w10="urn:schemas-microsoft-com:office:word" xmlns:w="http://purl.oclc.org/ooxml/wordprocessingml/main" xmlns:w14="http://schemas.microsoft.com/office/word/2010/wordml" xmlns:w15="http://schemas.microsoft.com/office/word/2012/wordml" xmlns:wpi="http://schemas.microsoft.com/office/word/2010/wordprocessingInk" xmlns:wne="http://schemas.microsoft.com/office/word/2006/wordml" mc:Ignorable="w14 w15 wne wp14" w:conformance="strict">
   <w:body>
     <w:p>
       <w:pPr>
         <w:pStyle w:val="ArtderArbeit"/>
       </w:pPr>
-      <w:r>
-        <w:rPr>
-          <w:noProof/>
-          <w:lang w:eastAsia="de-DE"/>
-        </w:rPr>
-        <w:drawing>
-          <wp:anchor distT="0" distB="0" distL="114300" distR="114300" simplePos="0" relativeHeight="251659264" behindDoc="0" locked="0" layoutInCell="1" allowOverlap="1" wp14:anchorId="1F29A2DD" wp14:editId="1B59B4D4">
-            <wp:simplePos x="0" y="0"/>
-            <wp:positionH relativeFrom="column">
-              <wp:posOffset>-682066</wp:posOffset>
-            </wp:positionH>
-            <wp:positionV relativeFrom="paragraph">
-              <wp:posOffset>-820828</wp:posOffset>
-            </wp:positionV>
-            <wp:extent cx="3479800" cy="2224405"/>
-            <wp:effectExtent l="19050" t="0" r="44450" b="633095"/>
-            <wp:wrapNone/>
-            <wp:docPr id="2" name="Wolkenförmige Legende 2"/>
-            <wp:cNvGraphicFramePr/>
-            <a:graphic xmlns:a="http://purl.oclc.org/ooxml/drawingml/main">
-              <a:graphicData uri="http://schemas.microsoft.com/office/word/2010/wordprocessingShape">
-                <wp:wsp>
-                  <wp:cNvSpPr/>
-                  <wp:spPr>
-                    <a:xfrm>
-                      <a:off x="0" y="0"/>
-                      <a:ext cx="3479800" cy="2224405"/>
-                    </a:xfrm>
-                    <a:prstGeom prst="cloudCallout">
-                      <a:avLst>
-                        <a:gd name="adj1" fmla="val 28730"/>
-                        <a:gd name="adj2" fmla="val 73828"/>
-                      </a:avLst>
-                    </a:prstGeom>
-                    <a:solidFill>
-                      <a:schemeClr val="bg1"/>
-                    </a:solidFill>
-                    <a:ln>
-                      <a:solidFill>
-                        <a:srgbClr val="FF0000"/>
-                      </a:solidFill>
-                    </a:ln>
-                  </wp:spPr>
-                  <wp:style>
-                    <a:lnRef idx="2">
-                      <a:schemeClr val="accent1">
-                        <a:shade val="50%"/>
-                      </a:schemeClr>
-                    </a:lnRef>
-                    <a:fillRef idx="1">
-                      <a:schemeClr val="accent1"/>
-                    </a:fillRef>
-                    <a:effectRef idx="0">
-                      <a:schemeClr val="accent1"/>
-                    </a:effectRef>
-                    <a:fontRef idx="minor">
-                      <a:schemeClr val="lt1"/>
-                    </a:fontRef>
-                  </wp:style>
-                  <wp:txbx>
-                    <wne:txbxContent>
-                      <w:p>
-                        <w:pPr>
-                          <w:jc w:val="center"/>
-                          <w:rPr>
-                            <w:color w:val="FF0000"/>
-                          </w:rPr>
-                        </w:pPr>
-                        <w:r>
-                          <w:rPr>
-                            <w:color w:val="FF0000"/>
-                          </w:rPr>
-                          <w:t xml:space="preserve">Ersetzen Sie </w:t>
-                        </w:r>
-                        <w:r>
-                          <w:rPr>
-                            <w:color w:val="FF0000"/>
-                          </w:rPr>
-                          <w:t>alle [ ]-Klammern durch korrekte Daten.</w:t>
-                        </w:r>
-                      </w:p>
-                      <w:p>
-                        <w:pPr>
-                          <w:jc w:val="center"/>
-                          <w:rPr>
-                            <w:color w:val="FF0000"/>
-                          </w:rPr>
-                        </w:pPr>
-                        <w:r>
-                          <w:rPr>
-                            <w:color w:val="FF0000"/>
-                          </w:rPr>
-                          <w:t>PS: Diese Gedankenblasen sollten vor der Abgabe natürlich alle entfernt werden!</w:t>
-                        </w:r>
-                      </w:p>
-                    </wne:txbxContent>
-                  </wp:txbx>
-                  <wp:bodyPr rot="0" spcFirstLastPara="0" vertOverflow="overflow" horzOverflow="overflow" vert="horz" wrap="square" lIns="91440" tIns="45720" rIns="91440" bIns="45720" numCol="1" spcCol="0" rtlCol="0" fromWordArt="0" anchor="ctr" anchorCtr="0" forceAA="0" compatLnSpc="1">
-                    <a:prstTxWarp prst="textNoShape">
-                      <a:avLst/>
-                    </a:prstTxWarp>
-                    <a:noAutofit/>
-                  </wp:bodyPr>
-                </wp:wsp>
-              </a:graphicData>
-            </a:graphic>
-            <wp14:sizeRelH relativeFrom="margin">
-              <wp14:pctWidth>0%</wp14:pctWidth>
-            </wp14:sizeRelH>
-            <wp14:sizeRelV relativeFrom="margin">
-              <wp14:pctHeight>0%</wp14:pctHeight>
-            </wp14:sizeRelV>
-          </wp:anchor>
-        </w:drawing>
-      </w:r>
       <w:r>
         <w:rPr>
           <w:noProof/>
@@ -205,13 +90,7 @@
         <w:pStyle w:val="ArtderArbeit"/>
       </w:pPr>
       <w:r>
-        <w:t>[</w:t>
-      </w:r>
-      <w:r>
-        <w:t>Art der Arbeit</w:t>
-      </w:r>
-      <w:r>
-        <w:t>]</w:t>
+        <w:t>Projektdokumentation</w:t>
       </w:r>
     </w:p>
     <w:p>
@@ -227,13 +106,7 @@
         <w:pStyle w:val="ArtderArbeit"/>
       </w:pPr>
       <w:r>
-        <w:t>[</w:t>
-      </w:r>
-      <w:r>
-        <w:t>Studiengang</w:t>
-      </w:r>
-      <w:r>
-        <w:t>]</w:t>
+        <w:t>AIN / ITP</w:t>
       </w:r>
     </w:p>
     <w:p>
@@ -245,14 +118,21 @@
       <w:pPr>
         <w:pStyle w:val="Titel"/>
       </w:pPr>
-      <w:r>
-        <w:t>[</w:t>
-      </w:r>
-      <w:r>
-        <w:t>Titel der Arbeit</w:t>
-      </w:r>
-      <w:r>
-        <w:t>]</w:t>
+      <w:proofErr w:type="spellStart"/>
+      <w:r>
+        <w:t>Convolutional</w:t>
+      </w:r>
+      <w:proofErr w:type="spellEnd"/>
+      <w:r>
+        <w:t xml:space="preserve"> </w:t>
+      </w:r>
+      <w:proofErr w:type="spellStart"/>
+      <w:r>
+        <w:t>Neural</w:t>
+      </w:r>
+      <w:proofErr w:type="spellEnd"/>
+      <w:r>
+        <w:t xml:space="preserve"> Networks</w:t>
       </w:r>
     </w:p>
     <w:p>
@@ -260,112 +140,16 @@
         <w:pStyle w:val="Untertitel"/>
       </w:pPr>
       <w:r>
-        <w:t>[</w:t>
-      </w:r>
-      <w:r>
-        <w:t>Untertitel der Arbeit</w:t>
-      </w:r>
-      <w:r>
-        <w:t>]</w:t>
-      </w:r>
+        <w:t xml:space="preserve">Qualitätsanalyse und Vorhersage von Komponenten des </w:t>
+      </w:r>
+      <w:proofErr w:type="spellStart"/>
+      <w:r>
+        <w:t>Weinschorleautomaten</w:t>
+      </w:r>
+      <w:proofErr w:type="spellEnd"/>
     </w:p>
     <w:p/>
-    <w:p>
-      <w:r>
-        <w:rPr>
-          <w:noProof/>
-          <w:lang w:eastAsia="de-DE"/>
-        </w:rPr>
-        <w:drawing>
-          <wp:anchor distT="0" distB="0" distL="114300" distR="114300" simplePos="0" relativeHeight="251678720" behindDoc="0" locked="0" layoutInCell="1" allowOverlap="1" wp14:anchorId="3F8748FF" wp14:editId="44083F4B">
-            <wp:simplePos x="0" y="0"/>
-            <wp:positionH relativeFrom="column">
-              <wp:posOffset>2796540</wp:posOffset>
-            </wp:positionH>
-            <wp:positionV relativeFrom="paragraph">
-              <wp:posOffset>139065</wp:posOffset>
-            </wp:positionV>
-            <wp:extent cx="3589020" cy="1623695"/>
-            <wp:effectExtent l="0" t="0" r="11430" b="14605"/>
-            <wp:wrapNone/>
-            <wp:docPr id="14" name="Abgerundetes Rechteck 14"/>
-            <wp:cNvGraphicFramePr/>
-            <a:graphic xmlns:a="http://purl.oclc.org/ooxml/drawingml/main">
-              <a:graphicData uri="http://schemas.microsoft.com/office/word/2010/wordprocessingShape">
-                <wp:wsp>
-                  <wp:cNvSpPr/>
-                  <wp:spPr>
-                    <a:xfrm>
-                      <a:off x="0" y="0"/>
-                      <a:ext cx="3589020" cy="1623695"/>
-                    </a:xfrm>
-                    <a:prstGeom prst="roundRect">
-                      <a:avLst/>
-                    </a:prstGeom>
-                    <a:solidFill>
-                      <a:schemeClr val="bg1"/>
-                    </a:solidFill>
-                    <a:ln>
-                      <a:solidFill>
-                        <a:srgbClr val="FF0000"/>
-                      </a:solidFill>
-                    </a:ln>
-                  </wp:spPr>
-                  <wp:style>
-                    <a:lnRef idx="2">
-                      <a:schemeClr val="accent1">
-                        <a:shade val="50%"/>
-                      </a:schemeClr>
-                    </a:lnRef>
-                    <a:fillRef idx="1">
-                      <a:schemeClr val="accent1"/>
-                    </a:fillRef>
-                    <a:effectRef idx="0">
-                      <a:schemeClr val="accent1"/>
-                    </a:effectRef>
-                    <a:fontRef idx="minor">
-                      <a:schemeClr val="lt1"/>
-                    </a:fontRef>
-                  </wp:style>
-                  <wp:txbx>
-                    <wne:txbxContent>
-                      <w:p>
-                        <w:pPr>
-                          <w:jc w:val="center"/>
-                          <w:rPr>
-                            <w:color w:val="FF0000"/>
-                          </w:rPr>
-                        </w:pPr>
-                        <w:r>
-                          <w:rPr>
-                            <w:b/>
-                            <w:color w:val="FF0000"/>
-                            <w:u w:val="single"/>
-                          </w:rPr>
-                          <w:t>Achtung</w:t>
-                        </w:r>
-                        <w:r>
-                          <w:rPr>
-                            <w:color w:val="FF0000"/>
-                          </w:rPr>
-                          <w:t>: Diese Vorlage kann Fehler enthalten! Bitte prüfen Sie die Einhaltung der Richtlinie nochmal selbst nach. Für Hinweise auf Fehler in der Vorlage bin ich Dankbar!</w:t>
-                        </w:r>
-                      </w:p>
-                    </wne:txbxContent>
-                  </wp:txbx>
-                  <wp:bodyPr rot="0" spcFirstLastPara="0" vertOverflow="overflow" horzOverflow="overflow" vert="horz" wrap="square" lIns="91440" tIns="45720" rIns="91440" bIns="45720" numCol="1" spcCol="0" rtlCol="0" fromWordArt="0" anchor="ctr" anchorCtr="0" forceAA="0" compatLnSpc="1">
-                    <a:prstTxWarp prst="textNoShape">
-                      <a:avLst/>
-                    </a:prstTxWarp>
-                    <a:noAutofit/>
-                  </wp:bodyPr>
-                </wp:wsp>
-              </a:graphicData>
-            </a:graphic>
-          </wp:anchor>
-        </w:drawing>
-      </w:r>
-    </w:p>
+    <w:p/>
     <w:p/>
     <w:p/>
     <w:p/>
@@ -373,7 +157,7 @@
     <w:tbl>
       <w:tblPr>
         <w:tblStyle w:val="Tabellenraster"/>
-        <w:tblW w:w="0pt" w:type="auto"/>
+        <w:tblW w:w="256.55pt" w:type="dxa"/>
         <w:jc w:val="center"/>
         <w:tblBorders>
           <w:top w:val="none" w:sz="0" w:space="0" w:color="auto"/>
@@ -413,7 +197,7 @@
           </w:tcPr>
           <w:p>
             <w:r>
-              <w:t>[Name]</w:t>
+              <w:t xml:space="preserve">Prof. Dr. Christoph Reich </w:t>
             </w:r>
           </w:p>
         </w:tc>
@@ -439,8 +223,13 @@
           </w:tcPr>
           <w:p>
             <w:r>
-              <w:t>[Name]</w:t>
+              <w:t xml:space="preserve">Mathias </w:t>
             </w:r>
+            <w:proofErr w:type="spellStart"/>
+            <w:r>
+              <w:t>Lermer</w:t>
+            </w:r>
+            <w:proofErr w:type="spellEnd"/>
           </w:p>
         </w:tc>
       </w:tr>
@@ -490,10 +279,149 @@
             <w:tcW w:w="164.30pt" w:type="dxa"/>
           </w:tcPr>
           <w:p>
+            <w:proofErr w:type="spellStart"/>
             <w:r>
-              <w:t>[Name]</w:t>
+              <w:t>Arulsothy</w:t>
+            </w:r>
+            <w:proofErr w:type="spellEnd"/>
+            <w:r>
+              <w:t xml:space="preserve">, </w:t>
+            </w:r>
+            <w:proofErr w:type="spellStart"/>
+            <w:r>
+              <w:t>Sugirthan</w:t>
+            </w:r>
+            <w:proofErr w:type="spellEnd"/>
+          </w:p>
+          <w:p>
+            <w:pPr>
+              <w:rPr>
+                <w:lang w:val="en-GB"/>
+              </w:rPr>
+            </w:pPr>
+            <w:proofErr w:type="spellStart"/>
+            <w:r>
+              <w:rPr>
+                <w:lang w:val="en-GB"/>
+              </w:rPr>
+              <w:t>Hirt</w:t>
+            </w:r>
+            <w:proofErr w:type="spellEnd"/>
+            <w:r>
+              <w:rPr>
+                <w:lang w:val="en-GB"/>
+              </w:rPr>
+              <w:t>,</w:t>
+            </w:r>
+            <w:r>
+              <w:rPr>
+                <w:lang w:val="en-GB"/>
+              </w:rPr>
+              <w:t xml:space="preserve"> </w:t>
+            </w:r>
+            <w:r>
+              <w:rPr>
+                <w:lang w:val="en-GB"/>
+              </w:rPr>
+              <w:t xml:space="preserve">Marius </w:t>
             </w:r>
           </w:p>
+          <w:p>
+            <w:pPr>
+              <w:rPr>
+                <w:lang w:val="en-GB"/>
+              </w:rPr>
+            </w:pPr>
+            <w:r>
+              <w:rPr>
+                <w:lang w:val="en-GB"/>
+              </w:rPr>
+              <w:t>Mattes</w:t>
+            </w:r>
+            <w:r>
+              <w:rPr>
+                <w:lang w:val="en-GB"/>
+              </w:rPr>
+              <w:t>,</w:t>
+            </w:r>
+            <w:r>
+              <w:rPr>
+                <w:lang w:val="en-GB"/>
+              </w:rPr>
+              <w:t xml:space="preserve"> </w:t>
+            </w:r>
+            <w:r>
+              <w:rPr>
+                <w:lang w:val="en-GB"/>
+              </w:rPr>
+              <w:t xml:space="preserve">Oliver </w:t>
+            </w:r>
+          </w:p>
+          <w:p>
+            <w:pPr>
+              <w:rPr>
+                <w:lang w:val="en-GB"/>
+              </w:rPr>
+            </w:pPr>
+            <w:proofErr w:type="spellStart"/>
+            <w:r>
+              <w:rPr>
+                <w:lang w:val="en-GB"/>
+              </w:rPr>
+              <w:t>Tü</w:t>
+            </w:r>
+            <w:r>
+              <w:rPr>
+                <w:lang w:val="en-GB"/>
+              </w:rPr>
+              <w:t>rkmen</w:t>
+            </w:r>
+            <w:proofErr w:type="spellEnd"/>
+            <w:r>
+              <w:rPr>
+                <w:lang w:val="en-GB"/>
+              </w:rPr>
+              <w:t>,</w:t>
+            </w:r>
+            <w:r>
+              <w:rPr>
+                <w:lang w:val="en-GB"/>
+              </w:rPr>
+              <w:t xml:space="preserve"> </w:t>
+            </w:r>
+            <w:proofErr w:type="spellStart"/>
+            <w:r>
+              <w:rPr>
+                <w:lang w:val="en-GB"/>
+              </w:rPr>
+              <w:t>Yasemin</w:t>
+            </w:r>
+            <w:proofErr w:type="spellEnd"/>
+          </w:p>
+        </w:tc>
+      </w:tr>
+      <w:tr>
+        <w:trPr>
+          <w:trHeight w:val="433"/>
+          <w:jc w:val="center"/>
+        </w:trPr>
+        <w:tc>
+          <w:tcPr>
+            <w:tcW w:w="92.25pt" w:type="dxa"/>
+          </w:tcPr>
+          <w:p>
+            <w:pPr>
+              <w:rPr>
+                <w:lang w:val="en-GB"/>
+              </w:rPr>
+            </w:pPr>
+          </w:p>
+        </w:tc>
+        <w:tc>
+          <w:tcPr>
+            <w:tcW w:w="164.30pt" w:type="dxa"/>
+          </w:tcPr>
+          <w:p/>
         </w:tc>
       </w:tr>
       <w:tr>
@@ -511,60 +439,7 @@
           <w:tcPr>
             <w:tcW w:w="164.30pt" w:type="dxa"/>
           </w:tcPr>
-          <w:p>
-            <w:r>
-              <w:t>[Matrikelnummer]</w:t>
-            </w:r>
-          </w:p>
-        </w:tc>
-      </w:tr>
-      <w:tr>
-        <w:trPr>
-          <w:trHeight w:val="865"/>
-          <w:jc w:val="center"/>
-        </w:trPr>
-        <w:tc>
-          <w:tcPr>
-            <w:tcW w:w="92.25pt" w:type="dxa"/>
-          </w:tcPr>
           <w:p/>
-        </w:tc>
-        <w:tc>
-          <w:tcPr>
-            <w:tcW w:w="164.30pt" w:type="dxa"/>
-          </w:tcPr>
-          <w:p>
-            <w:r>
-              <w:t>[Straße und Hausnummer]</w:t>
-            </w:r>
-          </w:p>
-          <w:p>
-            <w:r>
-              <w:t>[PLZ und Stadt]</w:t>
-            </w:r>
-          </w:p>
-        </w:tc>
-      </w:tr>
-      <w:tr>
-        <w:trPr>
-          <w:trHeight w:val="433"/>
-          <w:jc w:val="center"/>
-        </w:trPr>
-        <w:tc>
-          <w:tcPr>
-            <w:tcW w:w="92.25pt" w:type="dxa"/>
-          </w:tcPr>
-          <w:p/>
-        </w:tc>
-        <w:tc>
-          <w:tcPr>
-            <w:tcW w:w="164.30pt" w:type="dxa"/>
-          </w:tcPr>
-          <w:p>
-            <w:r>
-              <w:t>[HFU-Emailadresse]</w:t>
-            </w:r>
-          </w:p>
         </w:tc>
       </w:tr>
     </w:tbl>
@@ -612,101 +487,6 @@
           <w:docGrid w:linePitch="360"/>
         </w:sectPr>
       </w:pPr>
-      <w:r>
-        <w:rPr>
-          <w:noProof/>
-          <w:lang w:eastAsia="de-DE"/>
-        </w:rPr>
-        <w:drawing>
-          <wp:anchor distT="0" distB="0" distL="114300" distR="114300" simplePos="0" relativeHeight="251661312" behindDoc="0" locked="0" layoutInCell="1" allowOverlap="1" wp14:anchorId="0B9106CF" wp14:editId="55BEE759">
-            <wp:simplePos x="0" y="0"/>
-            <wp:positionH relativeFrom="column">
-              <wp:posOffset>428417</wp:posOffset>
-            </wp:positionH>
-            <wp:positionV relativeFrom="paragraph">
-              <wp:posOffset>686672</wp:posOffset>
-            </wp:positionV>
-            <wp:extent cx="3275462" cy="2074459"/>
-            <wp:effectExtent l="19050" t="704850" r="39370" b="40640"/>
-            <wp:wrapNone/>
-            <wp:docPr id="3" name="Wolkenförmige Legende 3"/>
-            <wp:cNvGraphicFramePr/>
-            <a:graphic xmlns:a="http://purl.oclc.org/ooxml/drawingml/main">
-              <a:graphicData uri="http://schemas.microsoft.com/office/word/2010/wordprocessingShape">
-                <wp:wsp>
-                  <wp:cNvSpPr/>
-                  <wp:spPr>
-                    <a:xfrm>
-                      <a:off x="0" y="0"/>
-                      <a:ext cx="3275462" cy="2074459"/>
-                    </a:xfrm>
-                    <a:prstGeom prst="cloudCallout">
-                      <a:avLst>
-                        <a:gd name="adj1" fmla="val -38728"/>
-                        <a:gd name="adj2" fmla="val -80786"/>
-                      </a:avLst>
-                    </a:prstGeom>
-                    <a:solidFill>
-                      <a:schemeClr val="bg1"/>
-                    </a:solidFill>
-                    <a:ln>
-                      <a:solidFill>
-                        <a:srgbClr val="FF0000"/>
-                      </a:solidFill>
-                    </a:ln>
-                  </wp:spPr>
-                  <wp:style>
-                    <a:lnRef idx="2">
-                      <a:schemeClr val="accent1">
-                        <a:shade val="50%"/>
-                      </a:schemeClr>
-                    </a:lnRef>
-                    <a:fillRef idx="1">
-                      <a:schemeClr val="accent1"/>
-                    </a:fillRef>
-                    <a:effectRef idx="0">
-                      <a:schemeClr val="accent1"/>
-                    </a:effectRef>
-                    <a:fontRef idx="minor">
-                      <a:schemeClr val="lt1"/>
-                    </a:fontRef>
-                  </wp:style>
-                  <wp:txbx>
-                    <wne:txbxContent>
-                      <w:p>
-                        <w:pPr>
-                          <w:jc w:val="center"/>
-                          <w:rPr>
-                            <w:color w:val="FF0000"/>
-                          </w:rPr>
-                        </w:pPr>
-                        <w:r>
-                          <w:rPr>
-                            <w:color w:val="FF0000"/>
-                          </w:rPr>
-                          <w:t>Das Vorwort ist optional. Wenn Sie kein Vorwort in Ihrer Arbeit verwenden wollen können Sie dieses Kapitel entfernen!</w:t>
-                        </w:r>
-                      </w:p>
-                    </wne:txbxContent>
-                  </wp:txbx>
-                  <wp:bodyPr rot="0" spcFirstLastPara="0" vertOverflow="overflow" horzOverflow="overflow" vert="horz" wrap="square" lIns="91440" tIns="45720" rIns="91440" bIns="45720" numCol="1" spcCol="0" rtlCol="0" fromWordArt="0" anchor="ctr" anchorCtr="0" forceAA="0" compatLnSpc="1">
-                    <a:prstTxWarp prst="textNoShape">
-                      <a:avLst/>
-                    </a:prstTxWarp>
-                    <a:noAutofit/>
-                  </wp:bodyPr>
-                </wp:wsp>
-              </a:graphicData>
-            </a:graphic>
-            <wp14:sizeRelH relativeFrom="margin">
-              <wp14:pctWidth>0%</wp14:pctWidth>
-            </wp14:sizeRelH>
-            <wp14:sizeRelV relativeFrom="margin">
-              <wp14:pctHeight>0%</wp14:pctHeight>
-            </wp14:sizeRelV>
-          </wp:anchor>
-        </w:drawing>
-      </w:r>
     </w:p>
     <w:p>
       <w:pPr>
@@ -1983,6 +1763,83 @@
     <w:p/>
     <w:p>
       <w:pPr>
+        <w:pStyle w:val="Abbildungsverzeichnis"/>
+        <w:tabs>
+          <w:tab w:val="end" w:leader="dot" w:pos="410.45pt"/>
+        </w:tabs>
+        <w:rPr>
+          <w:noProof/>
+        </w:rPr>
+      </w:pPr>
+      <w:r>
+        <w:fldChar w:fldCharType="begin"/>
+      </w:r>
+      <w:r>
+        <w:instrText xml:space="preserve"> TOC \h \z \c "Abbildung" </w:instrText>
+      </w:r>
+      <w:r>
+        <w:fldChar w:fldCharType="separate"/>
+      </w:r>
+      <w:hyperlink r:id="rId12" w:anchor="_Toc513471832" w:history="1">
+        <w:r>
+          <w:rPr>
+            <w:rStyle w:val="Hyperlink"/>
+            <w:noProof/>
+          </w:rPr>
+          <w:t>Abbildung 1: Ursprünglich bekannte Gläser</w:t>
+        </w:r>
+        <w:r>
+          <w:rPr>
+            <w:noProof/>
+            <w:webHidden/>
+          </w:rPr>
+          <w:tab/>
+        </w:r>
+        <w:r>
+          <w:rPr>
+            <w:noProof/>
+            <w:webHidden/>
+          </w:rPr>
+          <w:fldChar w:fldCharType="begin"/>
+        </w:r>
+        <w:r>
+          <w:rPr>
+            <w:noProof/>
+            <w:webHidden/>
+          </w:rPr>
+          <w:instrText xml:space="preserve"> PAGEREF _Toc513471832 \h </w:instrText>
+        </w:r>
+        <w:r>
+          <w:rPr>
+            <w:noProof/>
+            <w:webHidden/>
+          </w:rPr>
+        </w:r>
+        <w:r>
+          <w:rPr>
+            <w:noProof/>
+            <w:webHidden/>
+          </w:rPr>
+          <w:fldChar w:fldCharType="separate"/>
+        </w:r>
+        <w:r>
+          <w:rPr>
+            <w:noProof/>
+            <w:webHidden/>
+          </w:rPr>
+          <w:t>5</w:t>
+        </w:r>
+        <w:r>
+          <w:rPr>
+            <w:noProof/>
+            <w:webHidden/>
+          </w:rPr>
+          <w:fldChar w:fldCharType="end"/>
+        </w:r>
+      </w:hyperlink>
+    </w:p>
+    <w:p>
+      <w:pPr>
         <w:sectPr>
           <w:type w:val="oddPage"/>
           <w:pgSz w:w="595.30pt" w:h="841.90pt" w:code="9"/>
@@ -1993,110 +1850,8 @@
         </w:sectPr>
       </w:pPr>
       <w:r>
-        <w:rPr>
-          <w:noProof/>
-          <w:lang w:eastAsia="de-DE"/>
-        </w:rPr>
-        <w:drawing>
-          <wp:anchor distT="0" distB="0" distL="114300" distR="114300" simplePos="0" relativeHeight="251663360" behindDoc="0" locked="0" layoutInCell="1" allowOverlap="1" wp14:anchorId="0B42AB6E" wp14:editId="17B74D51">
-            <wp:simplePos x="0" y="0"/>
-            <wp:positionH relativeFrom="column">
-              <wp:posOffset>361637</wp:posOffset>
-            </wp:positionH>
-            <wp:positionV relativeFrom="paragraph">
-              <wp:posOffset>1089765</wp:posOffset>
-            </wp:positionV>
-            <wp:extent cx="3275330" cy="2073910"/>
-            <wp:effectExtent l="19050" t="704850" r="39370" b="40640"/>
-            <wp:wrapNone/>
-            <wp:docPr id="4" name="Wolkenförmige Legende 4"/>
-            <wp:cNvGraphicFramePr/>
-            <a:graphic xmlns:a="http://purl.oclc.org/ooxml/drawingml/main">
-              <a:graphicData uri="http://schemas.microsoft.com/office/word/2010/wordprocessingShape">
-                <wp:wsp>
-                  <wp:cNvSpPr/>
-                  <wp:spPr>
-                    <a:xfrm>
-                      <a:off x="0" y="0"/>
-                      <a:ext cx="3275330" cy="2073910"/>
-                    </a:xfrm>
-                    <a:prstGeom prst="cloudCallout">
-                      <a:avLst>
-                        <a:gd name="adj1" fmla="val -38728"/>
-                        <a:gd name="adj2" fmla="val -80786"/>
-                      </a:avLst>
-                    </a:prstGeom>
-                    <a:solidFill>
-                      <a:schemeClr val="bg1"/>
-                    </a:solidFill>
-                    <a:ln>
-                      <a:solidFill>
-                        <a:srgbClr val="FF0000"/>
-                      </a:solidFill>
-                    </a:ln>
-                  </wp:spPr>
-                  <wp:style>
-                    <a:lnRef idx="2">
-                      <a:schemeClr val="accent1">
-                        <a:shade val="50%"/>
-                      </a:schemeClr>
-                    </a:lnRef>
-                    <a:fillRef idx="1">
-                      <a:schemeClr val="accent1"/>
-                    </a:fillRef>
-                    <a:effectRef idx="0">
-                      <a:schemeClr val="accent1"/>
-                    </a:effectRef>
-                    <a:fontRef idx="minor">
-                      <a:schemeClr val="lt1"/>
-                    </a:fontRef>
-                  </wp:style>
-                  <wp:txbx>
-                    <wne:txbxContent>
-                      <w:p>
-                        <w:pPr>
-                          <w:jc w:val="center"/>
-                          <w:rPr>
-                            <w:color w:val="FF0000"/>
-                          </w:rPr>
-                        </w:pPr>
-                        <w:r>
-                          <w:rPr>
-                            <w:color w:val="FF0000"/>
-                          </w:rPr>
-                          <w:t>Das Abbildungsverzeichnis muss vor der Finalen Abgabe entfernt werden, wenn keine Abbildungen in die Arbeit eingefügt wurden.</w:t>
-                        </w:r>
-                      </w:p>
-                    </wne:txbxContent>
-                  </wp:txbx>
-                  <wp:bodyPr rot="0" spcFirstLastPara="0" vertOverflow="overflow" horzOverflow="overflow" vert="horz" wrap="square" lIns="91440" tIns="45720" rIns="91440" bIns="45720" numCol="1" spcCol="0" rtlCol="0" fromWordArt="0" anchor="ctr" anchorCtr="0" forceAA="0" compatLnSpc="1">
-                    <a:prstTxWarp prst="textNoShape">
-                      <a:avLst/>
-                    </a:prstTxWarp>
-                    <a:noAutofit/>
-                  </wp:bodyPr>
-                </wp:wsp>
-              </a:graphicData>
-            </a:graphic>
-            <wp14:sizeRelH relativeFrom="margin">
-              <wp14:pctWidth>0%</wp14:pctWidth>
-            </wp14:sizeRelH>
-            <wp14:sizeRelV relativeFrom="margin">
-              <wp14:pctHeight>0%</wp14:pctHeight>
-            </wp14:sizeRelV>
-          </wp:anchor>
-        </w:drawing>
-      </w:r>
-      <w:fldSimple w:instr=" TOC \h \z \c &quot;Abbildung&quot; ">
-        <w:r>
-          <w:rPr>
-            <w:b/>
-            <w:bCs/>
-            <w:noProof/>
-          </w:rPr>
-          <w:t>Es konnten keine Einträge für ein Abbildungsverzeichnis gefunden werden.</w:t>
-        </w:r>
-      </w:fldSimple>
+        <w:fldChar w:fldCharType="end"/>
+      </w:r>
       <w:r>
         <w:rPr>
           <w:noProof/>
@@ -2122,6 +1877,86 @@
       <w:bookmarkEnd w:id="4"/>
     </w:p>
     <w:p/>
+    <w:p>
+      <w:pPr>
+        <w:pStyle w:val="Abbildungsverzeichnis"/>
+        <w:tabs>
+          <w:tab w:val="end" w:leader="dot" w:pos="410.45pt"/>
+        </w:tabs>
+        <w:rPr>
+          <w:rFonts w:eastAsiaTheme="minorEastAsia"/>
+          <w:noProof/>
+          <w:sz w:val="22"/>
+          <w:lang w:eastAsia="de-DE"/>
+        </w:rPr>
+      </w:pPr>
+      <w:r>
+        <w:fldChar w:fldCharType="begin"/>
+      </w:r>
+      <w:r>
+        <w:instrText xml:space="preserve"> TOC \h \z \c "Tabelle" </w:instrText>
+      </w:r>
+      <w:r>
+        <w:fldChar w:fldCharType="separate"/>
+      </w:r>
+      <w:hyperlink w:anchor="_Toc513471880" w:history="1">
+        <w:r>
+          <w:rPr>
+            <w:rStyle w:val="Hyperlink"/>
+            <w:noProof/>
+          </w:rPr>
+          <w:t>Tabelle 1: Umsetzung der Industrie 4.0 Konzepte im WISH 4.0</w:t>
+        </w:r>
+        <w:r>
+          <w:rPr>
+            <w:noProof/>
+            <w:webHidden/>
+          </w:rPr>
+          <w:tab/>
+        </w:r>
+        <w:r>
+          <w:rPr>
+            <w:noProof/>
+            <w:webHidden/>
+          </w:rPr>
+          <w:fldChar w:fldCharType="begin"/>
+        </w:r>
+        <w:r>
+          <w:rPr>
+            <w:noProof/>
+            <w:webHidden/>
+          </w:rPr>
+          <w:instrText xml:space="preserve"> PAGEREF _Toc513471880 \h </w:instrText>
+        </w:r>
+        <w:r>
+          <w:rPr>
+            <w:noProof/>
+            <w:webHidden/>
+          </w:rPr>
+        </w:r>
+        <w:r>
+          <w:rPr>
+            <w:noProof/>
+            <w:webHidden/>
+          </w:rPr>
+          <w:fldChar w:fldCharType="separate"/>
+        </w:r>
+        <w:r>
+          <w:rPr>
+            <w:noProof/>
+            <w:webHidden/>
+          </w:rPr>
+          <w:t>2</w:t>
+        </w:r>
+        <w:r>
+          <w:rPr>
+            <w:noProof/>
+            <w:webHidden/>
+          </w:rPr>
+          <w:fldChar w:fldCharType="end"/>
+        </w:r>
+      </w:hyperlink>
+    </w:p>
     <w:p>
       <w:pPr>
         <w:sectPr>
@@ -2135,109 +1970,12 @@
       </w:pPr>
       <w:r>
         <w:rPr>
+          <w:b/>
+          <w:bCs/>
           <w:noProof/>
-          <w:lang w:eastAsia="de-DE"/>
-        </w:rPr>
-        <w:drawing>
-          <wp:anchor distT="0" distB="0" distL="114300" distR="114300" simplePos="0" relativeHeight="251665408" behindDoc="0" locked="0" layoutInCell="1" allowOverlap="1" wp14:anchorId="66FE62BF" wp14:editId="481F1C5E">
-            <wp:simplePos x="0" y="0"/>
-            <wp:positionH relativeFrom="column">
-              <wp:posOffset>363855</wp:posOffset>
-            </wp:positionH>
-            <wp:positionV relativeFrom="paragraph">
-              <wp:posOffset>1132840</wp:posOffset>
-            </wp:positionV>
-            <wp:extent cx="3275330" cy="2073910"/>
-            <wp:effectExtent l="19050" t="704850" r="39370" b="40640"/>
-            <wp:wrapNone/>
-            <wp:docPr id="5" name="Wolkenförmige Legende 5"/>
-            <wp:cNvGraphicFramePr/>
-            <a:graphic xmlns:a="http://purl.oclc.org/ooxml/drawingml/main">
-              <a:graphicData uri="http://schemas.microsoft.com/office/word/2010/wordprocessingShape">
-                <wp:wsp>
-                  <wp:cNvSpPr/>
-                  <wp:spPr>
-                    <a:xfrm>
-                      <a:off x="0" y="0"/>
-                      <a:ext cx="3275330" cy="2073910"/>
-                    </a:xfrm>
-                    <a:prstGeom prst="cloudCallout">
-                      <a:avLst>
-                        <a:gd name="adj1" fmla="val -38728"/>
-                        <a:gd name="adj2" fmla="val -80786"/>
-                      </a:avLst>
-                    </a:prstGeom>
-                    <a:solidFill>
-                      <a:schemeClr val="bg1"/>
-                    </a:solidFill>
-                    <a:ln>
-                      <a:solidFill>
-                        <a:srgbClr val="FF0000"/>
-                      </a:solidFill>
-                    </a:ln>
-                  </wp:spPr>
-                  <wp:style>
-                    <a:lnRef idx="2">
-                      <a:schemeClr val="accent1">
-                        <a:shade val="50%"/>
-                      </a:schemeClr>
-                    </a:lnRef>
-                    <a:fillRef idx="1">
-                      <a:schemeClr val="accent1"/>
-                    </a:fillRef>
-                    <a:effectRef idx="0">
-                      <a:schemeClr val="accent1"/>
-                    </a:effectRef>
-                    <a:fontRef idx="minor">
-                      <a:schemeClr val="lt1"/>
-                    </a:fontRef>
-                  </wp:style>
-                  <wp:txbx>
-                    <wne:txbxContent>
-                      <w:p>
-                        <w:pPr>
-                          <w:jc w:val="center"/>
-                          <w:rPr>
-                            <w:color w:val="FF0000"/>
-                          </w:rPr>
-                        </w:pPr>
-                        <w:r>
-                          <w:rPr>
-                            <w:color w:val="FF0000"/>
-                          </w:rPr>
-                          <w:t>Das Tabellenverzeichnis muss vor der Finalen Abgabe entfernt werden, wenn keine Tabellen in die Arbeit eingefügt wurden.</w:t>
-                        </w:r>
-                      </w:p>
-                    </wne:txbxContent>
-                  </wp:txbx>
-                  <wp:bodyPr rot="0" spcFirstLastPara="0" vertOverflow="overflow" horzOverflow="overflow" vert="horz" wrap="square" lIns="91440" tIns="45720" rIns="91440" bIns="45720" numCol="1" spcCol="0" rtlCol="0" fromWordArt="0" anchor="ctr" anchorCtr="0" forceAA="0" compatLnSpc="1">
-                    <a:prstTxWarp prst="textNoShape">
-                      <a:avLst/>
-                    </a:prstTxWarp>
-                    <a:noAutofit/>
-                  </wp:bodyPr>
-                </wp:wsp>
-              </a:graphicData>
-            </a:graphic>
-            <wp14:sizeRelH relativeFrom="margin">
-              <wp14:pctWidth>0%</wp14:pctWidth>
-            </wp14:sizeRelH>
-            <wp14:sizeRelV relativeFrom="margin">
-              <wp14:pctHeight>0%</wp14:pctHeight>
-            </wp14:sizeRelV>
-          </wp:anchor>
-        </w:drawing>
-      </w:r>
-      <w:fldSimple w:instr=" TOC \h \z \c &quot;Tabelle&quot; ">
-        <w:r>
-          <w:rPr>
-            <w:b/>
-            <w:bCs/>
-            <w:noProof/>
-          </w:rPr>
-          <w:t>Es konnten keine Einträge für ein Abbildungsverzeichnis gefunden werden.</w:t>
-        </w:r>
-      </w:fldSimple>
+        </w:rPr>
+        <w:fldChar w:fldCharType="end"/>
+      </w:r>
       <w:r>
         <w:rPr>
           <w:noProof/>
@@ -2269,7 +2007,7 @@
     <w:tbl>
       <w:tblPr>
         <w:tblStyle w:val="Tabellenraster"/>
-        <w:tblW w:w="0pt" w:type="auto"/>
+        <w:tblW w:w="0pt" w:type="dxa"/>
         <w:tblBorders>
           <w:top w:val="none" w:sz="0" w:space="0" w:color="auto"/>
           <w:start w:val="none" w:sz="0" w:space="0" w:color="auto"/>
@@ -2281,8 +2019,8 @@
         <w:tblLook w:firstRow="1" w:lastRow="0" w:firstColumn="1" w:lastColumn="0" w:noHBand="0" w:noVBand="1"/>
       </w:tblPr>
       <w:tblGrid>
-        <w:gridCol w:w="1497"/>
-        <w:gridCol w:w="6938"/>
+        <w:gridCol w:w="1371"/>
+        <w:gridCol w:w="6848"/>
       </w:tblGrid>
       <w:tr>
         <w:tc>
@@ -2299,7 +2037,7 @@
               <w:rPr>
                 <w:lang w:eastAsia="de-DE"/>
               </w:rPr>
-              <w:t>[Abkürzung]</w:t>
+              <w:t>CNN</w:t>
             </w:r>
           </w:p>
         </w:tc>
@@ -2313,11 +2051,33 @@
                 <w:lang w:eastAsia="de-DE"/>
               </w:rPr>
             </w:pPr>
+            <w:proofErr w:type="spellStart"/>
             <w:r>
               <w:rPr>
                 <w:lang w:eastAsia="de-DE"/>
               </w:rPr>
-              <w:t>[Ausgeschriebene Abkürzung]</w:t>
+              <w:t>Convolutional</w:t>
+            </w:r>
+            <w:proofErr w:type="spellEnd"/>
+            <w:r>
+              <w:rPr>
+                <w:lang w:eastAsia="de-DE"/>
+              </w:rPr>
+              <w:t xml:space="preserve"> </w:t>
+            </w:r>
+            <w:proofErr w:type="spellStart"/>
+            <w:r>
+              <w:rPr>
+                <w:lang w:eastAsia="de-DE"/>
+              </w:rPr>
+              <w:t>Neural</w:t>
+            </w:r>
+            <w:proofErr w:type="spellEnd"/>
+            <w:r>
+              <w:rPr>
+                <w:lang w:eastAsia="de-DE"/>
+              </w:rPr>
+              <w:t xml:space="preserve"> Network</w:t>
             </w:r>
           </w:p>
         </w:tc>
@@ -2546,13 +2306,429 @@
       </w:r>
       <w:bookmarkEnd w:id="6"/>
     </w:p>
-    <w:p/>
-    <w:p/>
+    <w:p>
+      <w:r>
+        <w:t xml:space="preserve">Im Rahmen des Wettbewerbs </w:t>
+      </w:r>
+      <w:r>
+        <w:t xml:space="preserve"> "CLOUD-MEISTER 2017: DER WAGO-IDEENWETTBEWERB" hat ein Team von Studie</w:t>
+      </w:r>
+      <w:r>
+        <w:t xml:space="preserve">renden </w:t>
+      </w:r>
+      <w:r>
+        <w:t xml:space="preserve">um Herrn Reich </w:t>
+      </w:r>
+      <w:r>
+        <w:t>den Weinschorle-Automaten „WISH 4.0“ entwickelt.</w:t>
+      </w:r>
+      <w:r>
+        <w:t xml:space="preserve"> Am Smartphone, Tablet oder Computer lässt sich dabei das gewünschte Mischverhältnis des Schorles per Webseite angeben, das eingestellte Glas wird per Webcam bemessen, das Volumen bestimmt und anschließend über mehrere Ventile das Schorle gemischt. </w:t>
+      </w:r>
+    </w:p>
+    <w:p>
+      <w:r>
+        <w:t>Außerdem kann der Automat auch Barcodes erkennen, um früher festgelegte</w:t>
+      </w:r>
+      <w:r>
+        <w:t xml:space="preserve"> Mischungen wieder zu erkennen. Im Zentrum der Umsetzung standen dabei die in</w:t>
+      </w:r>
+      <w:r>
+        <w:t xml:space="preserve"> </w:t>
+      </w:r>
+      <w:r>
+        <w:fldChar w:fldCharType="begin"/>
+      </w:r>
+      <w:r>
+        <w:instrText xml:space="preserve"> REF _Ref513469344 \h </w:instrText>
+      </w:r>
+      <w:r>
+        <w:fldChar w:fldCharType="separate"/>
+      </w:r>
+      <w:r>
+        <w:t xml:space="preserve">Tabelle </w:t>
+      </w:r>
+      <w:r>
+        <w:rPr>
+          <w:noProof/>
+        </w:rPr>
+        <w:t>1</w:t>
+      </w:r>
+      <w:r>
+        <w:fldChar w:fldCharType="end"/>
+      </w:r>
+      <w:r>
+        <w:t xml:space="preserve"> dargestellten Industrie 4.0 Konzepte.  </w:t>
+      </w:r>
+    </w:p>
+    <w:p>
+      <w:r>
+        <w:br w:type="page"/>
+      </w:r>
+    </w:p>
+    <w:p>
+      <w:pPr>
+        <w:pStyle w:val="Beschriftung"/>
+        <w:keepNext/>
+      </w:pPr>
+      <w:bookmarkStart w:id="7" w:name="_Ref513469344"/>
+      <w:bookmarkStart w:id="8" w:name="_Toc513471880"/>
+      <w:r>
+        <w:lastRenderedPageBreak/>
+        <w:t xml:space="preserve">Tabelle </w:t>
+      </w:r>
+      <w:fldSimple w:instr=" SEQ Tabelle \* ARABIC ">
+        <w:r>
+          <w:rPr>
+            <w:noProof/>
+          </w:rPr>
+          <w:t>1</w:t>
+        </w:r>
+      </w:fldSimple>
+      <w:r>
+        <w:t>: Umsetzung der Industrie 4.0 Konzepte im WISH 4.0</w:t>
+      </w:r>
+      <w:bookmarkEnd w:id="7"/>
+      <w:bookmarkEnd w:id="8"/>
+    </w:p>
+    <w:tbl>
+      <w:tblPr>
+        <w:tblStyle w:val="Tabellenraster"/>
+        <w:tblW w:w="0pt" w:type="auto"/>
+        <w:tblBorders>
+          <w:top w:val="none" w:sz="0" w:space="0" w:color="auto"/>
+          <w:start w:val="none" w:sz="0" w:space="0" w:color="auto"/>
+          <w:bottom w:val="none" w:sz="0" w:space="0" w:color="auto"/>
+          <w:end w:val="none" w:sz="0" w:space="0" w:color="auto"/>
+          <w:insideH w:val="single" w:sz="2" w:space="0" w:color="7F7F7F" w:themeColor="text1" w:themeTint="80"/>
+          <w:insideV w:val="single" w:sz="2" w:space="0" w:color="7F7F7F" w:themeColor="text1" w:themeTint="80"/>
+        </w:tblBorders>
+        <w:tblLook w:firstRow="1" w:lastRow="0" w:firstColumn="1" w:lastColumn="0" w:noHBand="0" w:noVBand="1"/>
+      </w:tblPr>
+      <w:tblGrid>
+        <w:gridCol w:w="4104"/>
+        <w:gridCol w:w="4105"/>
+      </w:tblGrid>
+      <w:tr>
+        <w:tc>
+          <w:tcPr>
+            <w:tcW w:w="205.20pt" w:type="dxa"/>
+            <w:tcBorders>
+              <w:top w:val="nil"/>
+              <w:bottom w:val="single" w:sz="8" w:space="0" w:color="auto"/>
+            </w:tcBorders>
+          </w:tcPr>
+          <w:p>
+            <w:pPr>
+              <w:jc w:val="start"/>
+            </w:pPr>
+            <w:r>
+              <w:t>Industrie 4.0 Konzept</w:t>
+            </w:r>
+          </w:p>
+        </w:tc>
+        <w:tc>
+          <w:tcPr>
+            <w:tcW w:w="205.25pt" w:type="dxa"/>
+            <w:tcBorders>
+              <w:top w:val="nil"/>
+              <w:bottom w:val="single" w:sz="8" w:space="0" w:color="auto"/>
+            </w:tcBorders>
+          </w:tcPr>
+          <w:p>
+            <w:pPr>
+              <w:jc w:val="start"/>
+            </w:pPr>
+            <w:r>
+              <w:t>WISH 4.0 Umsetzung</w:t>
+            </w:r>
+          </w:p>
+        </w:tc>
+      </w:tr>
+      <w:tr>
+        <w:tc>
+          <w:tcPr>
+            <w:tcW w:w="205.20pt" w:type="dxa"/>
+            <w:tcBorders>
+              <w:top w:val="single" w:sz="8" w:space="0" w:color="auto"/>
+            </w:tcBorders>
+          </w:tcPr>
+          <w:p>
+            <w:pPr>
+              <w:jc w:val="start"/>
+            </w:pPr>
+            <w:r>
+              <w:t>Individualisierte Produktion</w:t>
+            </w:r>
+          </w:p>
+        </w:tc>
+        <w:tc>
+          <w:tcPr>
+            <w:tcW w:w="205.25pt" w:type="dxa"/>
+            <w:tcBorders>
+              <w:top w:val="single" w:sz="8" w:space="0" w:color="auto"/>
+            </w:tcBorders>
+          </w:tcPr>
+          <w:p>
+            <w:pPr>
+              <w:jc w:val="start"/>
+            </w:pPr>
+            <w:r>
+              <w:t>Individuelles Glas, Mischverhältnis, Füllmenge und Glas-Label</w:t>
+            </w:r>
+          </w:p>
+        </w:tc>
+      </w:tr>
+      <w:tr>
+        <w:tc>
+          <w:tcPr>
+            <w:tcW w:w="205.20pt" w:type="dxa"/>
+          </w:tcPr>
+          <w:p>
+            <w:pPr>
+              <w:jc w:val="start"/>
+            </w:pPr>
+            <w:r>
+              <w:t>Prozessoptimierung in der Cloud</w:t>
+            </w:r>
+          </w:p>
+        </w:tc>
+        <w:tc>
+          <w:tcPr>
+            <w:tcW w:w="205.25pt" w:type="dxa"/>
+          </w:tcPr>
+          <w:p>
+            <w:pPr>
+              <w:jc w:val="start"/>
+            </w:pPr>
+            <w:r>
+              <w:t xml:space="preserve">Nutzungsabhängige Auswahl des </w:t>
+            </w:r>
+            <w:proofErr w:type="spellStart"/>
+            <w:r>
+              <w:t>Befüllers</w:t>
+            </w:r>
+            <w:proofErr w:type="spellEnd"/>
+            <w:r>
+              <w:t xml:space="preserve"> </w:t>
+            </w:r>
+          </w:p>
+        </w:tc>
+      </w:tr>
+      <w:tr>
+        <w:tc>
+          <w:tcPr>
+            <w:tcW w:w="205.20pt" w:type="dxa"/>
+          </w:tcPr>
+          <w:p>
+            <w:pPr>
+              <w:jc w:val="start"/>
+            </w:pPr>
+            <w:r>
+              <w:t>Zustandsüberwachung (</w:t>
+            </w:r>
+            <w:proofErr w:type="spellStart"/>
+            <w:r>
+              <w:t>Condition</w:t>
+            </w:r>
+            <w:proofErr w:type="spellEnd"/>
+            <w:r>
+              <w:t xml:space="preserve"> Monitoring) in der Cloud</w:t>
+            </w:r>
+          </w:p>
+        </w:tc>
+        <w:tc>
+          <w:tcPr>
+            <w:tcW w:w="205.25pt" w:type="dxa"/>
+          </w:tcPr>
+          <w:p>
+            <w:pPr>
+              <w:jc w:val="start"/>
+            </w:pPr>
+            <w:r>
+              <w:t xml:space="preserve">Parameter der </w:t>
+            </w:r>
+            <w:proofErr w:type="spellStart"/>
+            <w:r>
+              <w:t>Befüller</w:t>
+            </w:r>
+            <w:proofErr w:type="spellEnd"/>
+            <w:r>
+              <w:t xml:space="preserve"> wird überwacht </w:t>
+            </w:r>
+          </w:p>
+        </w:tc>
+      </w:tr>
+      <w:tr>
+        <w:tc>
+          <w:tcPr>
+            <w:tcW w:w="205.20pt" w:type="dxa"/>
+          </w:tcPr>
+          <w:p>
+            <w:pPr>
+              <w:jc w:val="start"/>
+            </w:pPr>
+            <w:r>
+              <w:t xml:space="preserve">Optimierte Wartung </w:t>
+            </w:r>
+          </w:p>
+        </w:tc>
+        <w:tc>
+          <w:tcPr>
+            <w:tcW w:w="205.25pt" w:type="dxa"/>
+          </w:tcPr>
+          <w:p>
+            <w:pPr>
+              <w:jc w:val="start"/>
+            </w:pPr>
+            <w:r>
+              <w:t>Je nach Nutzung wird der Bedarf einer Wartung bestimmt</w:t>
+            </w:r>
+          </w:p>
+        </w:tc>
+      </w:tr>
+      <w:tr>
+        <w:tc>
+          <w:tcPr>
+            <w:tcW w:w="205.20pt" w:type="dxa"/>
+          </w:tcPr>
+          <w:p>
+            <w:pPr>
+              <w:jc w:val="start"/>
+            </w:pPr>
+            <w:r>
+              <w:t>Cloud Steuerung</w:t>
+            </w:r>
+          </w:p>
+        </w:tc>
+        <w:tc>
+          <w:tcPr>
+            <w:tcW w:w="205.25pt" w:type="dxa"/>
+          </w:tcPr>
+          <w:p>
+            <w:pPr>
+              <w:jc w:val="start"/>
+            </w:pPr>
+            <w:r>
+              <w:t>Meta-Steuerbefehle ( z.B. fülle Glas) werden von der Cloud an die Lokale Steuerung geschickt</w:t>
+            </w:r>
+          </w:p>
+          <w:p>
+            <w:pPr>
+              <w:jc w:val="start"/>
+            </w:pPr>
+            <w:r>
+              <w:t>Lokale Steuerung (WAGO-Controller) führt die Geräte-Befehle aus</w:t>
+            </w:r>
+          </w:p>
+        </w:tc>
+      </w:tr>
+      <w:tr>
+        <w:tc>
+          <w:tcPr>
+            <w:tcW w:w="205.20pt" w:type="dxa"/>
+          </w:tcPr>
+          <w:p>
+            <w:pPr>
+              <w:jc w:val="start"/>
+            </w:pPr>
+            <w:r>
+              <w:t>Visual Quality Management</w:t>
+            </w:r>
+          </w:p>
+        </w:tc>
+        <w:tc>
+          <w:tcPr>
+            <w:tcW w:w="205.25pt" w:type="dxa"/>
+          </w:tcPr>
+          <w:p>
+            <w:pPr>
+              <w:jc w:val="start"/>
+            </w:pPr>
+            <w:r>
+              <w:t>Visuelle Erkennung von verschiedenen Gläsern in der Cloud</w:t>
+            </w:r>
+          </w:p>
+        </w:tc>
+      </w:tr>
+      <w:tr>
+        <w:tc>
+          <w:tcPr>
+            <w:tcW w:w="205.20pt" w:type="dxa"/>
+          </w:tcPr>
+          <w:p>
+            <w:pPr>
+              <w:jc w:val="start"/>
+            </w:pPr>
+            <w:r>
+              <w:t xml:space="preserve">Smart </w:t>
+            </w:r>
+            <w:proofErr w:type="spellStart"/>
+            <w:r>
+              <w:t>Logistics</w:t>
+            </w:r>
+            <w:proofErr w:type="spellEnd"/>
+            <w:r>
+              <w:t xml:space="preserve"> </w:t>
+            </w:r>
+          </w:p>
+        </w:tc>
+        <w:tc>
+          <w:tcPr>
+            <w:tcW w:w="205.25pt" w:type="dxa"/>
+          </w:tcPr>
+          <w:p>
+            <w:pPr>
+              <w:jc w:val="start"/>
+            </w:pPr>
+            <w:r>
+              <w:t xml:space="preserve">Erkennung des Barcodes, Kupplung zu Glas, und </w:t>
+            </w:r>
+            <w:proofErr w:type="spellStart"/>
+            <w:r>
+              <w:t>speicherung</w:t>
+            </w:r>
+            <w:proofErr w:type="spellEnd"/>
+            <w:r>
+              <w:t xml:space="preserve"> für weitere Verarbeitung</w:t>
+            </w:r>
+          </w:p>
+        </w:tc>
+      </w:tr>
+      <w:tr>
+        <w:tc>
+          <w:tcPr>
+            <w:tcW w:w="205.20pt" w:type="dxa"/>
+          </w:tcPr>
+          <w:p>
+            <w:pPr>
+              <w:jc w:val="start"/>
+            </w:pPr>
+            <w:r>
+              <w:t>Supply Chain Compliance</w:t>
+            </w:r>
+          </w:p>
+        </w:tc>
+        <w:tc>
+          <w:tcPr>
+            <w:tcW w:w="205.25pt" w:type="dxa"/>
+          </w:tcPr>
+          <w:p>
+            <w:pPr>
+              <w:jc w:val="start"/>
+            </w:pPr>
+            <w:r>
+              <w:t>Einhaltung vordefinierter Compliance Vorgaben bezüglich des zu druckenden Labels</w:t>
+            </w:r>
+          </w:p>
+        </w:tc>
+      </w:tr>
+    </w:tbl>
     <w:p>
       <w:pPr>
         <w:sectPr>
-          <w:headerReference w:type="even" r:id="rId12"/>
-          <w:headerReference w:type="default" r:id="rId13"/>
+          <w:headerReference w:type="even" r:id="rId13"/>
+          <w:headerReference w:type="default" r:id="rId14"/>
           <w:type w:val="oddPage"/>
           <w:pgSz w:w="595.30pt" w:h="841.90pt" w:code="9"/>
           <w:pgMar w:top="85.05pt" w:right="70.90pt" w:bottom="56.70pt" w:left="70.90pt" w:header="35.45pt" w:footer="35.45pt" w:gutter="42.55pt"/>
@@ -2566,12 +2742,12 @@
       <w:pPr>
         <w:pStyle w:val="berschrift1"/>
       </w:pPr>
-      <w:bookmarkStart w:id="7" w:name="_Toc331872782"/>
+      <w:bookmarkStart w:id="9" w:name="_Toc331872782"/>
       <w:r>
         <w:lastRenderedPageBreak/>
         <w:t>Grundlagen</w:t>
       </w:r>
-      <w:bookmarkEnd w:id="7"/>
+      <w:bookmarkEnd w:id="9"/>
     </w:p>
     <w:p/>
     <w:p>
@@ -2609,6 +2785,1019 @@
     <w:p>
       <w:pPr>
         <w:pStyle w:val="berschrift1"/>
+      </w:pPr>
+      <w:r>
+        <w:lastRenderedPageBreak/>
+        <w:t>Gläser</w:t>
+      </w:r>
+    </w:p>
+    <w:p>
+      <w:pPr>
+        <w:pStyle w:val="berschrift2"/>
+      </w:pPr>
+      <w:r>
+        <w:t>Anforderungen</w:t>
+      </w:r>
+      <w:r>
+        <w:t xml:space="preserve"> und Ziele</w:t>
+      </w:r>
+    </w:p>
+    <w:p>
+      <w:r>
+        <w:t>Der Weinschorle</w:t>
+      </w:r>
+      <w:r>
+        <w:t>-A</w:t>
+      </w:r>
+      <w:r>
+        <w:t xml:space="preserve">utomat soll eine </w:t>
+      </w:r>
+      <w:r>
+        <w:t>Vielfalt</w:t>
+      </w:r>
+      <w:r>
+        <w:t xml:space="preserve"> verschiedener Glasformen </w:t>
+      </w:r>
+      <w:r>
+        <w:t>erkennen um</w:t>
+      </w:r>
+      <w:r>
+        <w:t xml:space="preserve"> vor dem Befüllen dem Glas ein vordefiniertes Volumen zuordnen können.</w:t>
+      </w:r>
+      <w:r>
+        <w:t xml:space="preserve"> Ziel dieser Aufgabe ist das Vertraut machen </w:t>
+      </w:r>
+      <w:r>
+        <w:t>mit Python an sich und insbesondere mit dem Skript, welches bereits in der Cloud für die Zuordnung zuständig ist.</w:t>
+      </w:r>
+    </w:p>
+    <w:p>
+      <w:pPr>
+        <w:pStyle w:val="berschrift2"/>
+      </w:pPr>
+      <w:r>
+        <w:t>Ausgangssituation</w:t>
+      </w:r>
+    </w:p>
+    <w:p>
+      <w:r>
+        <w:rPr>
+          <w:noProof/>
+        </w:rPr>
+        <w:drawing>
+          <wp:anchor distT="0" distB="0" distL="114300" distR="114300" simplePos="0" relativeHeight="251666432" behindDoc="1" locked="0" layoutInCell="1" allowOverlap="1" wp14:anchorId="7A80143C" wp14:editId="1E953650">
+            <wp:simplePos x="0" y="0"/>
+            <wp:positionH relativeFrom="column">
+              <wp:posOffset>2299335</wp:posOffset>
+            </wp:positionH>
+            <wp:positionV relativeFrom="paragraph">
+              <wp:posOffset>5230495</wp:posOffset>
+            </wp:positionV>
+            <wp:extent cx="2919730" cy="635"/>
+            <wp:effectExtent l="0" t="0" r="0" b="0"/>
+            <wp:wrapTight wrapText="bothSides">
+              <wp:wrapPolygon edited="0">
+                <wp:start x="0" y="0"/>
+                <wp:lineTo x="0" y="21600"/>
+                <wp:lineTo x="21600" y="21600"/>
+                <wp:lineTo x="21600" y="0"/>
+              </wp:wrapPolygon>
+            </wp:wrapTight>
+            <wp:docPr id="18" name="Textfeld 18"/>
+            <wp:cNvGraphicFramePr/>
+            <a:graphic xmlns:a="http://purl.oclc.org/ooxml/drawingml/main">
+              <a:graphicData uri="http://schemas.microsoft.com/office/word/2010/wordprocessingShape">
+                <wp:wsp>
+                  <wp:cNvSpPr txBox="1"/>
+                  <wp:spPr>
+                    <a:xfrm>
+                      <a:off x="0" y="0"/>
+                      <a:ext cx="2919730" cy="635"/>
+                    </a:xfrm>
+                    <a:prstGeom prst="rect">
+                      <a:avLst/>
+                    </a:prstGeom>
+                    <a:solidFill>
+                      <a:prstClr val="white"/>
+                    </a:solidFill>
+                    <a:ln>
+                      <a:noFill/>
+                    </a:ln>
+                    <a:effectLst/>
+                  </wp:spPr>
+                  <wp:txbx>
+                    <wne:txbxContent>
+                      <w:p>
+                        <w:pPr>
+                          <w:pStyle w:val="Beschriftung"/>
+                          <w:rPr>
+                            <w:noProof/>
+                          </w:rPr>
+                        </w:pPr>
+                        <w:bookmarkStart w:id="10" w:name="_Ref513473087"/>
+                        <w:r>
+                          <w:t xml:space="preserve">Abbildung </w:t>
+                        </w:r>
+                        <w:fldSimple w:instr=" SEQ Abbildung \* ARABIC ">
+                          <w:r>
+                            <w:rPr>
+                              <w:noProof/>
+                            </w:rPr>
+                            <w:t>1</w:t>
+                          </w:r>
+                        </w:fldSimple>
+                        <w:bookmarkEnd w:id="10"/>
+                        <w:r>
+                          <w:t>: Position der Kamera</w:t>
+                        </w:r>
+                      </w:p>
+                    </wne:txbxContent>
+                  </wp:txbx>
+                  <wp:bodyPr rot="0" spcFirstLastPara="0" vertOverflow="overflow" horzOverflow="overflow" vert="horz" wrap="square" lIns="0" tIns="0" rIns="0" bIns="0" numCol="1" spcCol="0" rtlCol="0" fromWordArt="0" anchor="t" anchorCtr="0" forceAA="0" compatLnSpc="1">
+                    <a:prstTxWarp prst="textNoShape">
+                      <a:avLst/>
+                    </a:prstTxWarp>
+                    <a:spAutoFit/>
+                  </wp:bodyPr>
+                </wp:wsp>
+              </a:graphicData>
+            </a:graphic>
+          </wp:anchor>
+        </w:drawing>
+      </w:r>
+      <w:r>
+        <w:rPr>
+          <w:noProof/>
+          <w:lang w:eastAsia="de-DE"/>
+        </w:rPr>
+        <w:drawing>
+          <wp:anchor distT="0" distB="0" distL="114300" distR="114300" simplePos="0" relativeHeight="251662336" behindDoc="1" locked="0" layoutInCell="1" allowOverlap="1">
+            <wp:simplePos x="0" y="0"/>
+            <wp:positionH relativeFrom="margin">
+              <wp:posOffset>2299335</wp:posOffset>
+            </wp:positionH>
+            <wp:positionV relativeFrom="paragraph">
+              <wp:posOffset>2614930</wp:posOffset>
+            </wp:positionV>
+            <wp:extent cx="2919730" cy="2558415"/>
+            <wp:effectExtent l="0" t="0" r="0" b="0"/>
+            <wp:wrapTight wrapText="bothSides">
+              <wp:wrapPolygon edited="0">
+                <wp:start x="0" y="0"/>
+                <wp:lineTo x="0" y="21391"/>
+                <wp:lineTo x="21421" y="21391"/>
+                <wp:lineTo x="21421" y="0"/>
+                <wp:lineTo x="0" y="0"/>
+              </wp:wrapPolygon>
+            </wp:wrapTight>
+            <wp:docPr id="13" name="Grafik 13" descr="C:\Users\Oliver\Downloads\20180507_155807.jpg"/>
+            <wp:cNvGraphicFramePr>
+              <a:graphicFrameLocks xmlns:a="http://purl.oclc.org/ooxml/drawingml/main" noChangeAspect="1"/>
+            </wp:cNvGraphicFramePr>
+            <a:graphic xmlns:a="http://purl.oclc.org/ooxml/drawingml/main">
+              <a:graphicData uri="http://purl.oclc.org/ooxml/drawingml/picture">
+                <pic:pic xmlns:pic="http://purl.oclc.org/ooxml/drawingml/picture">
+                  <pic:nvPicPr>
+                    <pic:cNvPr id="0" name="Picture 2" descr="C:\Users\Oliver\Downloads\20180507_155807.jpg"/>
+                    <pic:cNvPicPr>
+                      <a:picLocks noChangeAspect="1" noChangeArrowheads="1"/>
+                    </pic:cNvPicPr>
+                  </pic:nvPicPr>
+                  <pic:blipFill rotWithShape="1">
+                    <a:blip r:embed="rId15" cstate="print">
+                      <a:extLst>
+                        <a:ext uri="{28A0092B-C50C-407E-A947-70E740481C1C}">
+                          <a14:useLocalDpi xmlns:a14="http://schemas.microsoft.com/office/drawing/2010/main" val="0"/>
+                        </a:ext>
+                      </a:extLst>
+                    </a:blip>
+                    <a:srcRect l="7.699%" r="27.775%"/>
+                    <a:stretch/>
+                  </pic:blipFill>
+                  <pic:spPr bwMode="auto">
+                    <a:xfrm>
+                      <a:off x="0" y="0"/>
+                      <a:ext cx="2919730" cy="2558415"/>
+                    </a:xfrm>
+                    <a:prstGeom prst="rect">
+                      <a:avLst/>
+                    </a:prstGeom>
+                    <a:noFill/>
+                    <a:ln>
+                      <a:noFill/>
+                    </a:ln>
+                    <a:extLst>
+                      <a:ext uri="{53640926-AAD7-44D8-BBD7-CCE9431645EC}">
+                        <a14:shadowObscured xmlns:a14="http://schemas.microsoft.com/office/drawing/2010/main"/>
+                      </a:ext>
+                    </a:extLst>
+                  </pic:spPr>
+                </pic:pic>
+              </a:graphicData>
+            </a:graphic>
+            <wp14:sizeRelH relativeFrom="page">
+              <wp14:pctWidth>0%</wp14:pctWidth>
+            </wp14:sizeRelH>
+            <wp14:sizeRelV relativeFrom="page">
+              <wp14:pctHeight>0%</wp14:pctHeight>
+            </wp14:sizeRelV>
+          </wp:anchor>
+        </w:drawing>
+      </w:r>
+      <w:r>
+        <w:rPr>
+          <w:noProof/>
+        </w:rPr>
+        <w:drawing>
+          <wp:anchor distT="0" distB="0" distL="114300" distR="114300" simplePos="0" relativeHeight="251664384" behindDoc="1" locked="0" layoutInCell="1" allowOverlap="1" wp14:anchorId="7BD05041" wp14:editId="01A3B4DE">
+            <wp:simplePos x="0" y="0"/>
+            <wp:positionH relativeFrom="column">
+              <wp:posOffset>2266315</wp:posOffset>
+            </wp:positionH>
+            <wp:positionV relativeFrom="paragraph">
+              <wp:posOffset>2295525</wp:posOffset>
+            </wp:positionV>
+            <wp:extent cx="2951480" cy="635"/>
+            <wp:effectExtent l="0" t="0" r="0" b="0"/>
+            <wp:wrapTight wrapText="bothSides">
+              <wp:wrapPolygon edited="0">
+                <wp:start x="0" y="0"/>
+                <wp:lineTo x="0" y="21600"/>
+                <wp:lineTo x="21600" y="21600"/>
+                <wp:lineTo x="21600" y="0"/>
+              </wp:wrapPolygon>
+            </wp:wrapTight>
+            <wp:docPr id="17" name="Textfeld 17"/>
+            <wp:cNvGraphicFramePr/>
+            <a:graphic xmlns:a="http://purl.oclc.org/ooxml/drawingml/main">
+              <a:graphicData uri="http://schemas.microsoft.com/office/word/2010/wordprocessingShape">
+                <wp:wsp>
+                  <wp:cNvSpPr txBox="1"/>
+                  <wp:spPr>
+                    <a:xfrm>
+                      <a:off x="0" y="0"/>
+                      <a:ext cx="2951480" cy="635"/>
+                    </a:xfrm>
+                    <a:prstGeom prst="rect">
+                      <a:avLst/>
+                    </a:prstGeom>
+                    <a:solidFill>
+                      <a:prstClr val="white"/>
+                    </a:solidFill>
+                    <a:ln>
+                      <a:noFill/>
+                    </a:ln>
+                    <a:effectLst/>
+                  </wp:spPr>
+                  <wp:txbx>
+                    <wne:txbxContent>
+                      <w:p>
+                        <w:pPr>
+                          <w:pStyle w:val="Beschriftung"/>
+                          <w:rPr>
+                            <w:noProof/>
+                          </w:rPr>
+                        </w:pPr>
+                        <w:bookmarkStart w:id="11" w:name="_Ref513472939"/>
+                        <w:r>
+                          <w:t xml:space="preserve">Abbildung </w:t>
+                        </w:r>
+                        <w:fldSimple w:instr=" SEQ Abbildung \* ARABIC ">
+                          <w:r>
+                            <w:rPr>
+                              <w:noProof/>
+                            </w:rPr>
+                            <w:t>2</w:t>
+                          </w:r>
+                        </w:fldSimple>
+                        <w:bookmarkEnd w:id="11"/>
+                        <w:r>
+                          <w:t>: Ursprünglich bekannte Gläser</w:t>
+                        </w:r>
+                      </w:p>
+                    </wne:txbxContent>
+                  </wp:txbx>
+                  <wp:bodyPr rot="0" spcFirstLastPara="0" vertOverflow="overflow" horzOverflow="overflow" vert="horz" wrap="square" lIns="0" tIns="0" rIns="0" bIns="0" numCol="1" spcCol="0" rtlCol="0" fromWordArt="0" anchor="t" anchorCtr="0" forceAA="0" compatLnSpc="1">
+                    <a:prstTxWarp prst="textNoShape">
+                      <a:avLst/>
+                    </a:prstTxWarp>
+                    <a:spAutoFit/>
+                  </wp:bodyPr>
+                </wp:wsp>
+              </a:graphicData>
+            </a:graphic>
+          </wp:anchor>
+        </w:drawing>
+      </w:r>
+      <w:r>
+        <w:rPr>
+          <w:noProof/>
+          <w:lang w:eastAsia="de-DE"/>
+        </w:rPr>
+        <w:drawing>
+          <wp:anchor distT="0" distB="0" distL="114300" distR="114300" simplePos="0" relativeHeight="251659264" behindDoc="1" locked="0" layoutInCell="1" allowOverlap="1">
+            <wp:simplePos x="0" y="0"/>
+            <wp:positionH relativeFrom="margin">
+              <wp:align>right</wp:align>
+            </wp:positionH>
+            <wp:positionV relativeFrom="paragraph">
+              <wp:posOffset>6985</wp:posOffset>
+            </wp:positionV>
+            <wp:extent cx="2951480" cy="2231390"/>
+            <wp:effectExtent l="0" t="0" r="1270" b="0"/>
+            <wp:wrapTight wrapText="bothSides">
+              <wp:wrapPolygon edited="0">
+                <wp:start x="0" y="0"/>
+                <wp:lineTo x="0" y="21391"/>
+                <wp:lineTo x="21470" y="21391"/>
+                <wp:lineTo x="21470" y="0"/>
+                <wp:lineTo x="0" y="0"/>
+              </wp:wrapPolygon>
+            </wp:wrapTight>
+            <wp:docPr id="6" name="Grafik 6" descr="C:\Users\Oliver\Downloads\20180507_153845.jpg"/>
+            <wp:cNvGraphicFramePr>
+              <a:graphicFrameLocks xmlns:a="http://purl.oclc.org/ooxml/drawingml/main" noChangeAspect="1"/>
+            </wp:cNvGraphicFramePr>
+            <a:graphic xmlns:a="http://purl.oclc.org/ooxml/drawingml/main">
+              <a:graphicData uri="http://purl.oclc.org/ooxml/drawingml/picture">
+                <pic:pic xmlns:pic="http://purl.oclc.org/ooxml/drawingml/picture">
+                  <pic:nvPicPr>
+                    <pic:cNvPr id="0" name="Picture 1" descr="C:\Users\Oliver\Downloads\20180507_153845.jpg"/>
+                    <pic:cNvPicPr>
+                      <a:picLocks noChangeAspect="1" noChangeArrowheads="1"/>
+                    </pic:cNvPicPr>
+                  </pic:nvPicPr>
+                  <pic:blipFill rotWithShape="1">
+                    <a:blip r:embed="rId16" cstate="print">
+                      <a:extLst>
+                        <a:ext uri="{28A0092B-C50C-407E-A947-70E740481C1C}">
+                          <a14:useLocalDpi xmlns:a14="http://schemas.microsoft.com/office/drawing/2010/main" val="0"/>
+                        </a:ext>
+                      </a:extLst>
+                    </a:blip>
+                    <a:srcRect l="35.526%" t="14.058%" r="7.712%" b="9.942%"/>
+                    <a:stretch/>
+                  </pic:blipFill>
+                  <pic:spPr bwMode="auto">
+                    <a:xfrm>
+                      <a:off x="0" y="0"/>
+                      <a:ext cx="2951480" cy="2231390"/>
+                    </a:xfrm>
+                    <a:prstGeom prst="rect">
+                      <a:avLst/>
+                    </a:prstGeom>
+                    <a:noFill/>
+                    <a:ln>
+                      <a:noFill/>
+                    </a:ln>
+                    <a:extLst>
+                      <a:ext uri="{53640926-AAD7-44D8-BBD7-CCE9431645EC}">
+                        <a14:shadowObscured xmlns:a14="http://schemas.microsoft.com/office/drawing/2010/main"/>
+                      </a:ext>
+                    </a:extLst>
+                  </pic:spPr>
+                </pic:pic>
+              </a:graphicData>
+            </a:graphic>
+            <wp14:sizeRelH relativeFrom="page">
+              <wp14:pctWidth>0%</wp14:pctWidth>
+            </wp14:sizeRelH>
+            <wp14:sizeRelV relativeFrom="page">
+              <wp14:pctHeight>0%</wp14:pctHeight>
+            </wp14:sizeRelV>
+          </wp:anchor>
+        </w:drawing>
+      </w:r>
+      <w:r>
+        <w:t>Der Automat kann zu Beginn des Projekts bereits zwischen zwei unterschiedlichen Glastypen unterschieden</w:t>
+      </w:r>
+      <w:r>
+        <w:t xml:space="preserve"> (siehe</w:t>
+      </w:r>
+      <w:r>
+        <w:t xml:space="preserve"> </w:t>
+      </w:r>
+      <w:r>
+        <w:fldChar w:fldCharType="begin"/>
+      </w:r>
+      <w:r>
+        <w:instrText xml:space="preserve"> REF _Ref513472939 \h </w:instrText>
+      </w:r>
+      <w:r>
+        <w:fldChar w:fldCharType="separate"/>
+      </w:r>
+      <w:r>
+        <w:t xml:space="preserve">Abbildung </w:t>
+      </w:r>
+      <w:r>
+        <w:rPr>
+          <w:noProof/>
+        </w:rPr>
+        <w:t>2</w:t>
+      </w:r>
+      <w:r>
+        <w:fldChar w:fldCharType="end"/>
+      </w:r>
+      <w:r>
+        <w:t>)</w:t>
+      </w:r>
+      <w:r>
+        <w:t>.</w:t>
+      </w:r>
+      <w:r>
+        <w:t xml:space="preserve"> Dazu  nimmt eine vertikal in der Fotokammer angebrachte Kamera</w:t>
+      </w:r>
+      <w:r>
+        <w:t xml:space="preserve"> (siehe </w:t>
+      </w:r>
+      <w:r>
+        <w:fldChar w:fldCharType="begin"/>
+      </w:r>
+      <w:r>
+        <w:instrText xml:space="preserve"> REF _Ref513473087 \h </w:instrText>
+      </w:r>
+      <w:r>
+        <w:fldChar w:fldCharType="separate"/>
+      </w:r>
+      <w:r>
+        <w:t xml:space="preserve">Abbildung </w:t>
+      </w:r>
+      <w:r>
+        <w:rPr>
+          <w:noProof/>
+        </w:rPr>
+        <w:t>1</w:t>
+      </w:r>
+      <w:r>
+        <w:fldChar w:fldCharType="end"/>
+      </w:r>
+      <w:r>
+        <w:t>)</w:t>
+      </w:r>
+      <w:r>
+        <w:t xml:space="preserve"> ein Bild des eingestellten Glases auf</w:t>
+      </w:r>
+      <w:r>
+        <w:t>, welches zunächst</w:t>
+      </w:r>
+      <w:r>
+        <w:t xml:space="preserve"> zur Performance-Verbesserung auf ein kleineres Format zugeschnitten wird. Dieses  Bild wird als Eingabe für das CNN (</w:t>
+      </w:r>
+      <w:proofErr w:type="spellStart"/>
+      <w:r>
+        <w:t>Convolutional</w:t>
+      </w:r>
+      <w:proofErr w:type="spellEnd"/>
+      <w:r>
+        <w:t xml:space="preserve"> </w:t>
+      </w:r>
+      <w:proofErr w:type="spellStart"/>
+      <w:r>
+        <w:t>Neural</w:t>
+      </w:r>
+      <w:proofErr w:type="spellEnd"/>
+      <w:r>
+        <w:t xml:space="preserve"> Network) übergeben. Als Ausgabe wird das Glas im Automaten mit einer gewissen Wahrscheinlichkeit einem der beiden bekannten Glasformen zugeordnet.</w:t>
+      </w:r>
+      <w:r>
+        <w:t xml:space="preserve"> Basierend auf diesem Ergebnis wird die befüll Routine durchgeführt.</w:t>
+      </w:r>
+    </w:p>
+    <w:p/>
+    <w:p>
+      <w:pPr>
+        <w:pStyle w:val="berschrift2"/>
+      </w:pPr>
+      <w:r>
+        <w:lastRenderedPageBreak/>
+        <w:t>Vorgehen</w:t>
+      </w:r>
+    </w:p>
+    <w:p>
+      <w:pPr>
+        <w:pStyle w:val="berschrift3"/>
+      </w:pPr>
+      <w:r>
+        <w:t>Trainingsdaten Sammeln</w:t>
+      </w:r>
+    </w:p>
+    <w:p>
+      <w:pPr>
+        <w:rPr>
+          <w:noProof/>
+          <w:lang w:eastAsia="de-DE"/>
+        </w:rPr>
+      </w:pPr>
+      <w:r>
+        <w:rPr>
+          <w:noProof/>
+        </w:rPr>
+        <w:drawing>
+          <wp:anchor distT="0" distB="0" distL="114300" distR="114300" simplePos="0" relativeHeight="251669504" behindDoc="0" locked="0" layoutInCell="1" allowOverlap="1" wp14:anchorId="18B55DE3" wp14:editId="00DF8690">
+            <wp:simplePos x="0" y="0"/>
+            <wp:positionH relativeFrom="column">
+              <wp:posOffset>650875</wp:posOffset>
+            </wp:positionH>
+            <wp:positionV relativeFrom="paragraph">
+              <wp:posOffset>2129790</wp:posOffset>
+            </wp:positionV>
+            <wp:extent cx="4457700" cy="635"/>
+            <wp:effectExtent l="0" t="0" r="0" b="0"/>
+            <wp:wrapTopAndBottom/>
+            <wp:docPr id="20" name="Textfeld 20"/>
+            <wp:cNvGraphicFramePr/>
+            <a:graphic xmlns:a="http://purl.oclc.org/ooxml/drawingml/main">
+              <a:graphicData uri="http://schemas.microsoft.com/office/word/2010/wordprocessingShape">
+                <wp:wsp>
+                  <wp:cNvSpPr txBox="1"/>
+                  <wp:spPr>
+                    <a:xfrm>
+                      <a:off x="0" y="0"/>
+                      <a:ext cx="4457700" cy="635"/>
+                    </a:xfrm>
+                    <a:prstGeom prst="rect">
+                      <a:avLst/>
+                    </a:prstGeom>
+                    <a:solidFill>
+                      <a:prstClr val="white"/>
+                    </a:solidFill>
+                    <a:ln>
+                      <a:noFill/>
+                    </a:ln>
+                    <a:effectLst/>
+                  </wp:spPr>
+                  <wp:txbx>
+                    <wne:txbxContent>
+                      <w:p>
+                        <w:pPr>
+                          <w:pStyle w:val="Beschriftung"/>
+                          <w:rPr>
+                            <w:noProof/>
+                          </w:rPr>
+                        </w:pPr>
+                        <w:bookmarkStart w:id="12" w:name="_Ref513476160"/>
+                        <w:r>
+                          <w:t xml:space="preserve">Abbildung </w:t>
+                        </w:r>
+                        <w:fldSimple w:instr=" SEQ Abbildung \* ARABIC ">
+                          <w:r>
+                            <w:rPr>
+                              <w:noProof/>
+                            </w:rPr>
+                            <w:t>3</w:t>
+                          </w:r>
+                        </w:fldSimple>
+                        <w:bookmarkEnd w:id="12"/>
+                        <w:r>
+                          <w:t>: Neue Gläser</w:t>
+                        </w:r>
+                      </w:p>
+                    </wne:txbxContent>
+                  </wp:txbx>
+                  <wp:bodyPr rot="0" spcFirstLastPara="0" vertOverflow="overflow" horzOverflow="overflow" vert="horz" wrap="square" lIns="0" tIns="0" rIns="0" bIns="0" numCol="1" spcCol="0" rtlCol="0" fromWordArt="0" anchor="t" anchorCtr="0" forceAA="0" compatLnSpc="1">
+                    <a:prstTxWarp prst="textNoShape">
+                      <a:avLst/>
+                    </a:prstTxWarp>
+                    <a:spAutoFit/>
+                  </wp:bodyPr>
+                </wp:wsp>
+              </a:graphicData>
+            </a:graphic>
+          </wp:anchor>
+        </w:drawing>
+      </w:r>
+      <w:r>
+        <w:rPr>
+          <w:noProof/>
+          <w:lang w:eastAsia="de-DE"/>
+        </w:rPr>
+        <w:drawing>
+          <wp:anchor distT="0" distB="0" distL="114300" distR="114300" simplePos="0" relativeHeight="251667456" behindDoc="1" locked="0" layoutInCell="1" allowOverlap="1">
+            <wp:simplePos x="0" y="0"/>
+            <wp:positionH relativeFrom="page">
+              <wp:align>center</wp:align>
+            </wp:positionH>
+            <wp:positionV relativeFrom="paragraph">
+              <wp:posOffset>24765</wp:posOffset>
+            </wp:positionV>
+            <wp:extent cx="4457700" cy="2047875"/>
+            <wp:effectExtent l="0" t="0" r="0" b="9525"/>
+            <wp:wrapTopAndBottom/>
+            <wp:docPr id="19" name="Grafik 19" descr="C:\Users\Oliver\Downloads\Kopie von 20180507_155601.jpg"/>
+            <wp:cNvGraphicFramePr>
+              <a:graphicFrameLocks xmlns:a="http://purl.oclc.org/ooxml/drawingml/main" noChangeAspect="1"/>
+            </wp:cNvGraphicFramePr>
+            <a:graphic xmlns:a="http://purl.oclc.org/ooxml/drawingml/main">
+              <a:graphicData uri="http://purl.oclc.org/ooxml/drawingml/picture">
+                <pic:pic xmlns:pic="http://purl.oclc.org/ooxml/drawingml/picture">
+                  <pic:nvPicPr>
+                    <pic:cNvPr id="0" name="Picture 3" descr="C:\Users\Oliver\Downloads\Kopie von 20180507_155601.jpg"/>
+                    <pic:cNvPicPr>
+                      <a:picLocks noChangeAspect="1" noChangeArrowheads="1"/>
+                    </pic:cNvPicPr>
+                  </pic:nvPicPr>
+                  <pic:blipFill rotWithShape="1">
+                    <a:blip r:embed="rId17" cstate="print">
+                      <a:extLst>
+                        <a:ext uri="{28A0092B-C50C-407E-A947-70E740481C1C}">
+                          <a14:useLocalDpi xmlns:a14="http://schemas.microsoft.com/office/drawing/2010/main" val="0"/>
+                        </a:ext>
+                      </a:extLst>
+                    </a:blip>
+                    <a:srcRect l="5.667%" t="7.467%" r="8.776%" b="22.727%"/>
+                    <a:stretch/>
+                  </pic:blipFill>
+                  <pic:spPr bwMode="auto">
+                    <a:xfrm>
+                      <a:off x="0" y="0"/>
+                      <a:ext cx="4457700" cy="2047875"/>
+                    </a:xfrm>
+                    <a:prstGeom prst="rect">
+                      <a:avLst/>
+                    </a:prstGeom>
+                    <a:noFill/>
+                    <a:ln>
+                      <a:noFill/>
+                    </a:ln>
+                    <a:extLst>
+                      <a:ext uri="{53640926-AAD7-44D8-BBD7-CCE9431645EC}">
+                        <a14:shadowObscured xmlns:a14="http://schemas.microsoft.com/office/drawing/2010/main"/>
+                      </a:ext>
+                    </a:extLst>
+                  </pic:spPr>
+                </pic:pic>
+              </a:graphicData>
+            </a:graphic>
+            <wp14:sizeRelH relativeFrom="page">
+              <wp14:pctWidth>0%</wp14:pctWidth>
+            </wp14:sizeRelH>
+            <wp14:sizeRelV relativeFrom="page">
+              <wp14:pctHeight>0%</wp14:pctHeight>
+            </wp14:sizeRelV>
+          </wp:anchor>
+        </w:drawing>
+      </w:r>
+      <w:r>
+        <w:rPr>
+          <w:noProof/>
+          <w:lang w:eastAsia="de-DE"/>
+        </w:rPr>
+        <w:t>Zunächst wurde die Kamera von dem Weinschorleautomat getrennt und direkt an einen Laptop angeschlossen. Über diesen haben wir automatisch eine Serie von 100 Bildern</w:t>
+      </w:r>
+      <w:r>
+        <w:rPr>
+          <w:noProof/>
+          <w:lang w:eastAsia="de-DE"/>
+        </w:rPr>
+        <w:t xml:space="preserve"> für insgesamt 4 neue Glasformen (siehe </w:t>
+      </w:r>
+      <w:r>
+        <w:rPr>
+          <w:noProof/>
+          <w:lang w:eastAsia="de-DE"/>
+        </w:rPr>
+        <w:fldChar w:fldCharType="begin"/>
+      </w:r>
+      <w:r>
+        <w:rPr>
+          <w:noProof/>
+          <w:lang w:eastAsia="de-DE"/>
+        </w:rPr>
+        <w:instrText xml:space="preserve"> REF _Ref513476160 \h </w:instrText>
+      </w:r>
+      <w:r>
+        <w:rPr>
+          <w:noProof/>
+          <w:lang w:eastAsia="de-DE"/>
+        </w:rPr>
+      </w:r>
+      <w:r>
+        <w:rPr>
+          <w:noProof/>
+          <w:lang w:eastAsia="de-DE"/>
+        </w:rPr>
+        <w:fldChar w:fldCharType="separate"/>
+      </w:r>
+      <w:r>
+        <w:t xml:space="preserve">Abbildung </w:t>
+      </w:r>
+      <w:r>
+        <w:rPr>
+          <w:noProof/>
+        </w:rPr>
+        <w:t>3</w:t>
+      </w:r>
+      <w:r>
+        <w:rPr>
+          <w:noProof/>
+          <w:lang w:eastAsia="de-DE"/>
+        </w:rPr>
+        <w:fldChar w:fldCharType="end"/>
+      </w:r>
+      <w:r>
+        <w:rPr>
+          <w:noProof/>
+          <w:lang w:eastAsia="de-DE"/>
+        </w:rPr>
+        <w:t>)</w:t>
+      </w:r>
+      <w:r>
+        <w:rPr>
+          <w:noProof/>
+          <w:lang w:eastAsia="de-DE"/>
+        </w:rPr>
+        <w:t xml:space="preserve"> aufgenommen. Zwischen den Aufnahmen war jeweils eine verzögerung von drei Sekunden, so dass wir das Glas zwischen den Aufnahmen drehen konnten. Dadurch haben wir ein diverseres Trainingsdatenset erzeug</w:t>
+      </w:r>
+      <w:r>
+        <w:rPr>
+          <w:noProof/>
+          <w:lang w:eastAsia="de-DE"/>
+        </w:rPr>
+        <w:t>t</w:t>
+      </w:r>
+      <w:r>
+        <w:rPr>
+          <w:noProof/>
+          <w:lang w:eastAsia="de-DE"/>
+        </w:rPr>
+        <w:t>, was die Trainingseffektivität des CNN verbessert. (ZITAT)</w:t>
+      </w:r>
+    </w:p>
+    <w:p>
+      <w:pPr>
+        <w:pStyle w:val="berschrift3"/>
+        <w:rPr>
+          <w:noProof/>
+          <w:lang w:eastAsia="de-DE"/>
+        </w:rPr>
+      </w:pPr>
+      <w:r>
+        <w:rPr>
+          <w:noProof/>
+          <w:lang w:eastAsia="de-DE"/>
+        </w:rPr>
+        <w:t>Trainingsdaten und Script anpassen</w:t>
+      </w:r>
+    </w:p>
+    <w:p>
+      <w:pPr>
+        <w:rPr>
+          <w:noProof/>
+          <w:lang w:eastAsia="de-DE"/>
+        </w:rPr>
+      </w:pPr>
+      <w:r>
+        <w:rPr>
+          <w:noProof/>
+          <w:lang w:eastAsia="de-DE"/>
+        </w:rPr>
+        <w:t>Bevor wir das CNN mit diesen Daten trainieren konnten mussten wir die Bilder zuschneiden</w:t>
+      </w:r>
+      <w:r>
+        <w:rPr>
+          <w:noProof/>
+          <w:lang w:eastAsia="de-DE"/>
+        </w:rPr>
+        <w:t xml:space="preserve"> (siehe </w:t>
+      </w:r>
+      <w:r>
+        <w:rPr>
+          <w:noProof/>
+          <w:lang w:eastAsia="de-DE"/>
+        </w:rPr>
+        <w:fldChar w:fldCharType="begin"/>
+      </w:r>
+      <w:r>
+        <w:rPr>
+          <w:noProof/>
+          <w:lang w:eastAsia="de-DE"/>
+        </w:rPr>
+        <w:instrText xml:space="preserve"> REF _Ref513475463 \h </w:instrText>
+      </w:r>
+      <w:r>
+        <w:rPr>
+          <w:noProof/>
+          <w:lang w:eastAsia="de-DE"/>
+        </w:rPr>
+      </w:r>
+      <w:r>
+        <w:rPr>
+          <w:noProof/>
+          <w:lang w:eastAsia="de-DE"/>
+        </w:rPr>
+        <w:fldChar w:fldCharType="separate"/>
+      </w:r>
+      <w:r>
+        <w:t xml:space="preserve">Abbildung </w:t>
+      </w:r>
+      <w:r>
+        <w:rPr>
+          <w:noProof/>
+        </w:rPr>
+        <w:t>4</w:t>
+      </w:r>
+      <w:r>
+        <w:rPr>
+          <w:noProof/>
+          <w:lang w:eastAsia="de-DE"/>
+        </w:rPr>
+        <w:fldChar w:fldCharType="end"/>
+      </w:r>
+      <w:r>
+        <w:rPr>
+          <w:noProof/>
+          <w:lang w:eastAsia="de-DE"/>
+        </w:rPr>
+        <w:t>)</w:t>
+      </w:r>
+      <w:r>
+        <w:rPr>
+          <w:noProof/>
+          <w:lang w:eastAsia="de-DE"/>
+        </w:rPr>
+        <w:t>. Dies geschah mit dem selben Pythonscript, welches bereits in der Routine des Weinschorleautomaten verwendet wird.</w:t>
+      </w:r>
+      <w:r>
+        <w:rPr>
+          <w:noProof/>
+          <w:lang w:eastAsia="de-DE"/>
+        </w:rPr>
+        <w:t xml:space="preserve"> Desweiteren mussten wir das Trainingsscript dahingehend anpassen, dass wir die neuen Trainingsdaten als solche deklarieren und jede als Glasform klassifizieren.</w:t>
+      </w:r>
+    </w:p>
+    <w:p>
+      <w:pPr>
+        <w:rPr>
+          <w:noProof/>
+          <w:lang w:eastAsia="de-DE"/>
+        </w:rPr>
+      </w:pPr>
+      <w:r>
+        <w:rPr>
+          <w:noProof/>
+        </w:rPr>
+        <w:lastRenderedPageBreak/>
+        <w:drawing>
+          <wp:anchor distT="0" distB="0" distL="114300" distR="114300" simplePos="0" relativeHeight="251672576" behindDoc="0" locked="0" layoutInCell="1" allowOverlap="1" wp14:anchorId="71F59B12" wp14:editId="764AFB5F">
+            <wp:simplePos x="0" y="0"/>
+            <wp:positionH relativeFrom="column">
+              <wp:posOffset>380365</wp:posOffset>
+            </wp:positionH>
+            <wp:positionV relativeFrom="paragraph">
+              <wp:posOffset>3559175</wp:posOffset>
+            </wp:positionV>
+            <wp:extent cx="3908425" cy="635"/>
+            <wp:effectExtent l="0" t="0" r="0" b="0"/>
+            <wp:wrapTopAndBottom/>
+            <wp:docPr id="22" name="Textfeld 22"/>
+            <wp:cNvGraphicFramePr/>
+            <a:graphic xmlns:a="http://purl.oclc.org/ooxml/drawingml/main">
+              <a:graphicData uri="http://schemas.microsoft.com/office/word/2010/wordprocessingShape">
+                <wp:wsp>
+                  <wp:cNvSpPr txBox="1"/>
+                  <wp:spPr>
+                    <a:xfrm>
+                      <a:off x="0" y="0"/>
+                      <a:ext cx="3908425" cy="635"/>
+                    </a:xfrm>
+                    <a:prstGeom prst="rect">
+                      <a:avLst/>
+                    </a:prstGeom>
+                    <a:solidFill>
+                      <a:prstClr val="white"/>
+                    </a:solidFill>
+                    <a:ln>
+                      <a:noFill/>
+                    </a:ln>
+                    <a:effectLst/>
+                  </wp:spPr>
+                  <wp:txbx>
+                    <wne:txbxContent>
+                      <w:p>
+                        <w:pPr>
+                          <w:pStyle w:val="Beschriftung"/>
+                          <w:rPr>
+                            <w:noProof/>
+                          </w:rPr>
+                        </w:pPr>
+                        <w:bookmarkStart w:id="13" w:name="_Ref513475463"/>
+                        <w:r>
+                          <w:t xml:space="preserve">Abbildung </w:t>
+                        </w:r>
+                        <w:fldSimple w:instr=" SEQ Abbildung \* ARABIC ">
+                          <w:r>
+                            <w:rPr>
+                              <w:noProof/>
+                            </w:rPr>
+                            <w:t>4</w:t>
+                          </w:r>
+                        </w:fldSimple>
+                        <w:bookmarkEnd w:id="13"/>
+                        <w:r>
+                          <w:t xml:space="preserve">: </w:t>
+                        </w:r>
+                        <w:r>
+                          <w:t>(a)</w:t>
+                        </w:r>
+                        <w:r>
+                          <w:t xml:space="preserve"> Foto vor und (b) Foto nach dem Zuschneiden</w:t>
+                        </w:r>
+                      </w:p>
+                    </wne:txbxContent>
+                  </wp:txbx>
+                  <wp:bodyPr rot="0" spcFirstLastPara="0" vertOverflow="overflow" horzOverflow="overflow" vert="horz" wrap="square" lIns="0" tIns="0" rIns="0" bIns="0" numCol="1" spcCol="0" rtlCol="0" fromWordArt="0" anchor="t" anchorCtr="0" forceAA="0" compatLnSpc="1">
+                    <a:prstTxWarp prst="textNoShape">
+                      <a:avLst/>
+                    </a:prstTxWarp>
+                    <a:spAutoFit/>
+                  </wp:bodyPr>
+                </wp:wsp>
+              </a:graphicData>
+            </a:graphic>
+          </wp:anchor>
+        </w:drawing>
+      </w:r>
+      <w:r>
+        <w:rPr>
+          <w:noProof/>
+          <w:lang w:eastAsia="de-DE"/>
+        </w:rPr>
+        <w:drawing>
+          <wp:anchor distT="0" distB="0" distL="114300" distR="114300" simplePos="0" relativeHeight="251670528" behindDoc="0" locked="0" layoutInCell="1" allowOverlap="1">
+            <wp:simplePos x="0" y="0"/>
+            <wp:positionH relativeFrom="page">
+              <wp:align>center</wp:align>
+            </wp:positionH>
+            <wp:positionV relativeFrom="paragraph">
+              <wp:posOffset>-190500</wp:posOffset>
+            </wp:positionV>
+            <wp:extent cx="3476625" cy="3908425"/>
+            <wp:effectExtent l="12700" t="25400" r="22225" b="22225"/>
+            <wp:wrapTopAndBottom/>
+            <wp:docPr id="21" name="Grafik 21" descr="C:\Users\Oliver\Downloads\2018-04-16-153721_1.jpg"/>
+            <wp:cNvGraphicFramePr>
+              <a:graphicFrameLocks xmlns:a="http://purl.oclc.org/ooxml/drawingml/main" noChangeAspect="1"/>
+            </wp:cNvGraphicFramePr>
+            <a:graphic xmlns:a="http://purl.oclc.org/ooxml/drawingml/main">
+              <a:graphicData uri="http://purl.oclc.org/ooxml/drawingml/picture">
+                <pic:pic xmlns:pic="http://purl.oclc.org/ooxml/drawingml/picture">
+                  <pic:nvPicPr>
+                    <pic:cNvPr id="0" name="Picture 4" descr="C:\Users\Oliver\Downloads\2018-04-16-153721_1.jpg"/>
+                    <pic:cNvPicPr>
+                      <a:picLocks noChangeAspect="1" noChangeArrowheads="1"/>
+                    </pic:cNvPicPr>
+                  </pic:nvPicPr>
+                  <pic:blipFill>
+                    <a:blip r:embed="rId18" cstate="print">
+                      <a:extLst>
+                        <a:ext uri="{28A0092B-C50C-407E-A947-70E740481C1C}">
+                          <a14:useLocalDpi xmlns:a14="http://schemas.microsoft.com/office/drawing/2010/main" val="0"/>
+                        </a:ext>
+                      </a:extLst>
+                    </a:blip>
+                    <a:srcRect/>
+                    <a:stretch>
+                      <a:fillRect/>
+                    </a:stretch>
+                  </pic:blipFill>
+                  <pic:spPr bwMode="auto">
+                    <a:xfrm rot="16200000">
+                      <a:off x="0" y="0"/>
+                      <a:ext cx="3476625" cy="3908425"/>
+                    </a:xfrm>
+                    <a:prstGeom prst="rect">
+                      <a:avLst/>
+                    </a:prstGeom>
+                    <a:noFill/>
+                    <a:ln w="12700">
+                      <a:solidFill>
+                        <a:schemeClr val="tx1"/>
+                      </a:solidFill>
+                    </a:ln>
+                  </pic:spPr>
+                </pic:pic>
+              </a:graphicData>
+            </a:graphic>
+            <wp14:sizeRelH relativeFrom="page">
+              <wp14:pctWidth>0%</wp14:pctWidth>
+            </wp14:sizeRelH>
+            <wp14:sizeRelV relativeFrom="page">
+              <wp14:pctHeight>0%</wp14:pctHeight>
+            </wp14:sizeRelV>
+          </wp:anchor>
+        </w:drawing>
+      </w:r>
+    </w:p>
+    <w:p>
+      <w:pPr>
+        <w:rPr>
+          <w:noProof/>
+          <w:lang w:eastAsia="de-DE"/>
+        </w:rPr>
+      </w:pPr>
+    </w:p>
+    <w:p>
+      <w:pPr>
         <w:sectPr>
           <w:type w:val="oddPage"/>
           <w:pgSz w:w="595.30pt" w:h="841.90pt" w:code="9"/>
@@ -2617,121 +3806,20 @@
           <w:docGrid w:linePitch="360"/>
         </w:sectPr>
       </w:pPr>
-      <w:bookmarkStart w:id="8" w:name="_Toc331872783"/>
-      <w:r>
-        <w:lastRenderedPageBreak/>
-        <w:t>[</w:t>
-      </w:r>
-      <w:r>
-        <w:rPr>
-          <w:noProof/>
-          <w:lang w:eastAsia="de-DE"/>
-        </w:rPr>
-        <w:drawing>
-          <wp:anchor distT="0" distB="0" distL="114300" distR="114300" simplePos="0" relativeHeight="251669504" behindDoc="0" locked="0" layoutInCell="1" allowOverlap="1" wp14:anchorId="55CD9259" wp14:editId="4A743A65">
-            <wp:simplePos x="0" y="0"/>
-            <wp:positionH relativeFrom="column">
-              <wp:posOffset>732790</wp:posOffset>
-            </wp:positionH>
-            <wp:positionV relativeFrom="paragraph">
-              <wp:posOffset>1475740</wp:posOffset>
-            </wp:positionV>
-            <wp:extent cx="3275462" cy="2074459"/>
-            <wp:effectExtent l="19050" t="704850" r="39370" b="40640"/>
-            <wp:wrapNone/>
-            <wp:docPr id="7" name="Wolkenförmige Legende 7"/>
-            <wp:cNvGraphicFramePr/>
-            <a:graphic xmlns:a="http://purl.oclc.org/ooxml/drawingml/main">
-              <a:graphicData uri="http://schemas.microsoft.com/office/word/2010/wordprocessingShape">
-                <wp:wsp>
-                  <wp:cNvSpPr/>
-                  <wp:spPr>
-                    <a:xfrm>
-                      <a:off x="0" y="0"/>
-                      <a:ext cx="3275462" cy="2074459"/>
-                    </a:xfrm>
-                    <a:prstGeom prst="cloudCallout">
-                      <a:avLst>
-                        <a:gd name="adj1" fmla="val -38728"/>
-                        <a:gd name="adj2" fmla="val -80786"/>
-                      </a:avLst>
-                    </a:prstGeom>
-                    <a:solidFill>
-                      <a:schemeClr val="bg1"/>
-                    </a:solidFill>
-                    <a:ln>
-                      <a:solidFill>
-                        <a:srgbClr val="FF0000"/>
-                      </a:solidFill>
-                    </a:ln>
-                  </wp:spPr>
-                  <wp:style>
-                    <a:lnRef idx="2">
-                      <a:schemeClr val="accent1">
-                        <a:shade val="50%"/>
-                      </a:schemeClr>
-                    </a:lnRef>
-                    <a:fillRef idx="1">
-                      <a:schemeClr val="accent1"/>
-                    </a:fillRef>
-                    <a:effectRef idx="0">
-                      <a:schemeClr val="accent1"/>
-                    </a:effectRef>
-                    <a:fontRef idx="minor">
-                      <a:schemeClr val="lt1"/>
-                    </a:fontRef>
-                  </wp:style>
-                  <wp:txbx>
-                    <wne:txbxContent>
-                      <w:p>
-                        <w:pPr>
-                          <w:jc w:val="center"/>
-                          <w:rPr>
-                            <w:color w:val="FF0000"/>
-                          </w:rPr>
-                        </w:pPr>
-                        <w:r>
-                          <w:rPr>
-                            <w:color w:val="FF0000"/>
-                          </w:rPr>
-                          <w:t>Hier können Sie sich frei entfalten. Denken Sie daran, dass neue Kapitel immer auf der rechten Seite anfangen müssen!</w:t>
-                        </w:r>
-                      </w:p>
-                    </wne:txbxContent>
-                  </wp:txbx>
-                  <wp:bodyPr rot="0" spcFirstLastPara="0" vertOverflow="overflow" horzOverflow="overflow" vert="horz" wrap="square" lIns="91440" tIns="45720" rIns="91440" bIns="45720" numCol="1" spcCol="0" rtlCol="0" fromWordArt="0" anchor="ctr" anchorCtr="0" forceAA="0" compatLnSpc="1">
-                    <a:prstTxWarp prst="textNoShape">
-                      <a:avLst/>
-                    </a:prstTxWarp>
-                    <a:noAutofit/>
-                  </wp:bodyPr>
-                </wp:wsp>
-              </a:graphicData>
-            </a:graphic>
-            <wp14:sizeRelH relativeFrom="margin">
-              <wp14:pctWidth>0%</wp14:pctWidth>
-            </wp14:sizeRelH>
-            <wp14:sizeRelV relativeFrom="margin">
-              <wp14:pctHeight>0%</wp14:pctHeight>
-            </wp14:sizeRelV>
-          </wp:anchor>
-        </w:drawing>
-      </w:r>
-      <w:r>
-        <w:t>Eigene Kapitel]</w:t>
-      </w:r>
-      <w:bookmarkEnd w:id="8"/>
+      <w:r>
+        <w:t xml:space="preserve"> </w:t>
+      </w:r>
     </w:p>
     <w:p>
       <w:pPr>
         <w:pStyle w:val="berschrift1"/>
       </w:pPr>
-      <w:bookmarkStart w:id="9" w:name="_Toc331872784"/>
+      <w:bookmarkStart w:id="14" w:name="_Toc331872784"/>
       <w:r>
         <w:lastRenderedPageBreak/>
         <w:t>Ausblick</w:t>
       </w:r>
-      <w:bookmarkEnd w:id="9"/>
+      <w:bookmarkEnd w:id="14"/>
     </w:p>
     <w:p/>
     <w:p>
@@ -2760,12 +3848,12 @@
           <w:docGrid w:linePitch="360"/>
         </w:sectPr>
       </w:pPr>
-      <w:bookmarkStart w:id="10" w:name="_Toc331872785"/>
+      <w:bookmarkStart w:id="15" w:name="_Toc331872785"/>
       <w:r>
         <w:lastRenderedPageBreak/>
         <w:t>Fazit</w:t>
       </w:r>
-      <w:bookmarkEnd w:id="10"/>
+      <w:bookmarkEnd w:id="15"/>
     </w:p>
     <w:p>
       <w:pPr>
@@ -2775,12 +3863,12 @@
           <w:numId w:val="0"/>
         </w:numPr>
       </w:pPr>
-      <w:bookmarkStart w:id="11" w:name="_Toc331872786"/>
+      <w:bookmarkStart w:id="16" w:name="_Toc331872786"/>
       <w:r>
         <w:lastRenderedPageBreak/>
         <w:t>Literaturverzeichnis</w:t>
       </w:r>
-      <w:bookmarkEnd w:id="11"/>
+      <w:bookmarkEnd w:id="16"/>
     </w:p>
     <w:p>
       <w:pPr>
@@ -2790,8 +3878,8 @@
           <w:szCs w:val="28"/>
         </w:rPr>
         <w:sectPr>
-          <w:headerReference w:type="even" r:id="rId14"/>
-          <w:headerReference w:type="first" r:id="rId15"/>
+          <w:headerReference w:type="even" r:id="rId19"/>
+          <w:headerReference w:type="first" r:id="rId20"/>
           <w:type w:val="oddPage"/>
           <w:pgSz w:w="595.30pt" w:h="841.90pt" w:code="9"/>
           <w:pgMar w:top="85.05pt" w:right="70.90pt" w:bottom="56.70pt" w:left="70.90pt" w:header="35.45pt" w:footer="35.45pt" w:gutter="42.55pt"/>
@@ -2803,101 +3891,6 @@
       <w:r>
         <w:br w:type="page"/>
       </w:r>
-      <w:r>
-        <w:rPr>
-          <w:noProof/>
-          <w:lang w:eastAsia="de-DE"/>
-        </w:rPr>
-        <w:drawing>
-          <wp:anchor distT="0" distB="0" distL="114300" distR="114300" simplePos="0" relativeHeight="251677696" behindDoc="0" locked="0" layoutInCell="1" allowOverlap="1" wp14:anchorId="4DDB2267" wp14:editId="6AC39FA8">
-            <wp:simplePos x="0" y="0"/>
-            <wp:positionH relativeFrom="column">
-              <wp:posOffset>885190</wp:posOffset>
-            </wp:positionH>
-            <wp:positionV relativeFrom="paragraph">
-              <wp:posOffset>1016635</wp:posOffset>
-            </wp:positionV>
-            <wp:extent cx="3275462" cy="2074459"/>
-            <wp:effectExtent l="19050" t="704850" r="39370" b="40640"/>
-            <wp:wrapNone/>
-            <wp:docPr id="11" name="Wolkenförmige Legende 11"/>
-            <wp:cNvGraphicFramePr/>
-            <a:graphic xmlns:a="http://purl.oclc.org/ooxml/drawingml/main">
-              <a:graphicData uri="http://schemas.microsoft.com/office/word/2010/wordprocessingShape">
-                <wp:wsp>
-                  <wp:cNvSpPr/>
-                  <wp:spPr>
-                    <a:xfrm>
-                      <a:off x="0" y="0"/>
-                      <a:ext cx="3275462" cy="2074459"/>
-                    </a:xfrm>
-                    <a:prstGeom prst="cloudCallout">
-                      <a:avLst>
-                        <a:gd name="adj1" fmla="val -38728"/>
-                        <a:gd name="adj2" fmla="val -80786"/>
-                      </a:avLst>
-                    </a:prstGeom>
-                    <a:solidFill>
-                      <a:schemeClr val="bg1"/>
-                    </a:solidFill>
-                    <a:ln>
-                      <a:solidFill>
-                        <a:srgbClr val="FF0000"/>
-                      </a:solidFill>
-                    </a:ln>
-                  </wp:spPr>
-                  <wp:style>
-                    <a:lnRef idx="2">
-                      <a:schemeClr val="accent1">
-                        <a:shade val="50%"/>
-                      </a:schemeClr>
-                    </a:lnRef>
-                    <a:fillRef idx="1">
-                      <a:schemeClr val="accent1"/>
-                    </a:fillRef>
-                    <a:effectRef idx="0">
-                      <a:schemeClr val="accent1"/>
-                    </a:effectRef>
-                    <a:fontRef idx="minor">
-                      <a:schemeClr val="lt1"/>
-                    </a:fontRef>
-                  </wp:style>
-                  <wp:txbx>
-                    <wne:txbxContent>
-                      <w:p>
-                        <w:pPr>
-                          <w:jc w:val="center"/>
-                          <w:rPr>
-                            <w:color w:val="FF0000"/>
-                          </w:rPr>
-                        </w:pPr>
-                        <w:r>
-                          <w:rPr>
-                            <w:color w:val="FF0000"/>
-                          </w:rPr>
-                          <w:t>Fügen Sie hier ihre verwendete Literatur ein. Beachten Sie dabei die Vorgaben zu den Zitierstilen</w:t>
-                        </w:r>
-                      </w:p>
-                    </wne:txbxContent>
-                  </wp:txbx>
-                  <wp:bodyPr rot="0" spcFirstLastPara="0" vertOverflow="overflow" horzOverflow="overflow" vert="horz" wrap="square" lIns="91440" tIns="45720" rIns="91440" bIns="45720" numCol="1" spcCol="0" rtlCol="0" fromWordArt="0" anchor="ctr" anchorCtr="0" forceAA="0" compatLnSpc="1">
-                    <a:prstTxWarp prst="textNoShape">
-                      <a:avLst/>
-                    </a:prstTxWarp>
-                    <a:noAutofit/>
-                  </wp:bodyPr>
-                </wp:wsp>
-              </a:graphicData>
-            </a:graphic>
-            <wp14:sizeRelH relativeFrom="margin">
-              <wp14:pctWidth>0%</wp14:pctWidth>
-            </wp14:sizeRelH>
-            <wp14:sizeRelV relativeFrom="margin">
-              <wp14:pctHeight>0%</wp14:pctHeight>
-            </wp14:sizeRelV>
-          </wp:anchor>
-        </w:drawing>
-      </w:r>
     </w:p>
     <w:p>
       <w:pPr>
@@ -2908,12 +3901,12 @@
         </w:numPr>
         <w:ind w:start="18pt" w:hanging="18pt"/>
       </w:pPr>
-      <w:bookmarkStart w:id="12" w:name="_Toc331872787"/>
+      <w:bookmarkStart w:id="17" w:name="_Toc331872787"/>
       <w:r>
         <w:lastRenderedPageBreak/>
         <w:t>Stichwortverzeichnis</w:t>
       </w:r>
-      <w:bookmarkEnd w:id="12"/>
+      <w:bookmarkEnd w:id="17"/>
     </w:p>
     <w:p/>
     <w:p>
@@ -2929,101 +3922,6 @@
         </w:sectPr>
       </w:pPr>
       <w:r>
-        <w:rPr>
-          <w:noProof/>
-          <w:lang w:eastAsia="de-DE"/>
-        </w:rPr>
-        <w:drawing>
-          <wp:anchor distT="0" distB="0" distL="114300" distR="114300" simplePos="0" relativeHeight="251671552" behindDoc="0" locked="0" layoutInCell="1" allowOverlap="1" wp14:anchorId="6CFE00D9" wp14:editId="677379DE">
-            <wp:simplePos x="0" y="0"/>
-            <wp:positionH relativeFrom="column">
-              <wp:posOffset>243205</wp:posOffset>
-            </wp:positionH>
-            <wp:positionV relativeFrom="paragraph">
-              <wp:posOffset>917035</wp:posOffset>
-            </wp:positionV>
-            <wp:extent cx="3275330" cy="2073910"/>
-            <wp:effectExtent l="19050" t="704850" r="39370" b="40640"/>
-            <wp:wrapNone/>
-            <wp:docPr id="8" name="Wolkenförmige Legende 8"/>
-            <wp:cNvGraphicFramePr/>
-            <a:graphic xmlns:a="http://purl.oclc.org/ooxml/drawingml/main">
-              <a:graphicData uri="http://schemas.microsoft.com/office/word/2010/wordprocessingShape">
-                <wp:wsp>
-                  <wp:cNvSpPr/>
-                  <wp:spPr>
-                    <a:xfrm>
-                      <a:off x="0" y="0"/>
-                      <a:ext cx="3275330" cy="2073910"/>
-                    </a:xfrm>
-                    <a:prstGeom prst="cloudCallout">
-                      <a:avLst>
-                        <a:gd name="adj1" fmla="val -38728"/>
-                        <a:gd name="adj2" fmla="val -80786"/>
-                      </a:avLst>
-                    </a:prstGeom>
-                    <a:solidFill>
-                      <a:schemeClr val="bg1"/>
-                    </a:solidFill>
-                    <a:ln>
-                      <a:solidFill>
-                        <a:srgbClr val="FF0000"/>
-                      </a:solidFill>
-                    </a:ln>
-                  </wp:spPr>
-                  <wp:style>
-                    <a:lnRef idx="2">
-                      <a:schemeClr val="accent1">
-                        <a:shade val="50%"/>
-                      </a:schemeClr>
-                    </a:lnRef>
-                    <a:fillRef idx="1">
-                      <a:schemeClr val="accent1"/>
-                    </a:fillRef>
-                    <a:effectRef idx="0">
-                      <a:schemeClr val="accent1"/>
-                    </a:effectRef>
-                    <a:fontRef idx="minor">
-                      <a:schemeClr val="lt1"/>
-                    </a:fontRef>
-                  </wp:style>
-                  <wp:txbx>
-                    <wne:txbxContent>
-                      <w:p>
-                        <w:pPr>
-                          <w:jc w:val="center"/>
-                          <w:rPr>
-                            <w:color w:val="FF0000"/>
-                          </w:rPr>
-                        </w:pPr>
-                        <w:r>
-                          <w:rPr>
-                            <w:color w:val="FF0000"/>
-                          </w:rPr>
-                          <w:t>Das Stichwortverzeichnis ist optional. Wenn Sie kein Stichwortverzeichnis in Ihrer Arbeit verwenden wollen können Sie dieses Kapitel entfernen!</w:t>
-                        </w:r>
-                      </w:p>
-                    </wne:txbxContent>
-                  </wp:txbx>
-                  <wp:bodyPr rot="0" spcFirstLastPara="0" vertOverflow="overflow" horzOverflow="overflow" vert="horz" wrap="square" lIns="91440" tIns="45720" rIns="91440" bIns="45720" numCol="1" spcCol="0" rtlCol="0" fromWordArt="0" anchor="ctr" anchorCtr="0" forceAA="0" compatLnSpc="1">
-                    <a:prstTxWarp prst="textNoShape">
-                      <a:avLst/>
-                    </a:prstTxWarp>
-                    <a:noAutofit/>
-                  </wp:bodyPr>
-                </wp:wsp>
-              </a:graphicData>
-            </a:graphic>
-            <wp14:sizeRelH relativeFrom="margin">
-              <wp14:pctWidth>0%</wp14:pctWidth>
-            </wp14:sizeRelH>
-            <wp14:sizeRelV relativeFrom="margin">
-              <wp14:pctHeight>0%</wp14:pctHeight>
-            </wp14:sizeRelV>
-          </wp:anchor>
-        </w:drawing>
-      </w:r>
-      <w:r>
         <w:fldChar w:fldCharType="begin"/>
       </w:r>
       <w:r>
@@ -3059,12 +3957,12 @@
         </w:numPr>
         <w:ind w:start="18pt" w:hanging="18pt"/>
       </w:pPr>
-      <w:bookmarkStart w:id="13" w:name="_Toc331872788"/>
+      <w:bookmarkStart w:id="18" w:name="_Toc331872788"/>
       <w:r>
         <w:lastRenderedPageBreak/>
         <w:t>Eidesstattliche Erklärung</w:t>
       </w:r>
-      <w:bookmarkEnd w:id="13"/>
+      <w:bookmarkEnd w:id="18"/>
     </w:p>
     <w:p>
       <w:r>
@@ -3094,101 +3992,6 @@
       </w:r>
     </w:p>
     <w:p>
-      <w:r>
-        <w:rPr>
-          <w:noProof/>
-          <w:lang w:eastAsia="de-DE"/>
-        </w:rPr>
-        <w:drawing>
-          <wp:anchor distT="0" distB="0" distL="114300" distR="114300" simplePos="0" relativeHeight="251675648" behindDoc="0" locked="0" layoutInCell="1" allowOverlap="1" wp14:anchorId="02460E0C" wp14:editId="549598C2">
-            <wp:simplePos x="0" y="0"/>
-            <wp:positionH relativeFrom="column">
-              <wp:posOffset>1069946</wp:posOffset>
-            </wp:positionH>
-            <wp:positionV relativeFrom="paragraph">
-              <wp:posOffset>813823</wp:posOffset>
-            </wp:positionV>
-            <wp:extent cx="2811439" cy="1610436"/>
-            <wp:effectExtent l="19050" t="552450" r="46355" b="46990"/>
-            <wp:wrapNone/>
-            <wp:docPr id="10" name="Wolkenförmige Legende 10"/>
-            <wp:cNvGraphicFramePr/>
-            <a:graphic xmlns:a="http://purl.oclc.org/ooxml/drawingml/main">
-              <a:graphicData uri="http://schemas.microsoft.com/office/word/2010/wordprocessingShape">
-                <wp:wsp>
-                  <wp:cNvSpPr/>
-                  <wp:spPr>
-                    <a:xfrm>
-                      <a:off x="0" y="0"/>
-                      <a:ext cx="2811439" cy="1610436"/>
-                    </a:xfrm>
-                    <a:prstGeom prst="cloudCallout">
-                      <a:avLst>
-                        <a:gd name="adj1" fmla="val -38728"/>
-                        <a:gd name="adj2" fmla="val -80786"/>
-                      </a:avLst>
-                    </a:prstGeom>
-                    <a:solidFill>
-                      <a:schemeClr val="bg1"/>
-                    </a:solidFill>
-                    <a:ln>
-                      <a:solidFill>
-                        <a:srgbClr val="FF0000"/>
-                      </a:solidFill>
-                    </a:ln>
-                  </wp:spPr>
-                  <wp:style>
-                    <a:lnRef idx="2">
-                      <a:schemeClr val="accent1">
-                        <a:shade val="50%"/>
-                      </a:schemeClr>
-                    </a:lnRef>
-                    <a:fillRef idx="1">
-                      <a:schemeClr val="accent1"/>
-                    </a:fillRef>
-                    <a:effectRef idx="0">
-                      <a:schemeClr val="accent1"/>
-                    </a:effectRef>
-                    <a:fontRef idx="minor">
-                      <a:schemeClr val="lt1"/>
-                    </a:fontRef>
-                  </wp:style>
-                  <wp:txbx>
-                    <wne:txbxContent>
-                      <w:p>
-                        <w:pPr>
-                          <w:jc w:val="center"/>
-                          <w:rPr>
-                            <w:color w:val="FF0000"/>
-                          </w:rPr>
-                        </w:pPr>
-                        <w:r>
-                          <w:rPr>
-                            <w:color w:val="FF0000"/>
-                          </w:rPr>
-                          <w:t>Auch hier müssen die Platzhalter mit den korrekten Daten ersetzt werden.</w:t>
-                        </w:r>
-                      </w:p>
-                    </wne:txbxContent>
-                  </wp:txbx>
-                  <wp:bodyPr rot="0" spcFirstLastPara="0" vertOverflow="overflow" horzOverflow="overflow" vert="horz" wrap="square" lIns="91440" tIns="45720" rIns="91440" bIns="45720" numCol="1" spcCol="0" rtlCol="0" fromWordArt="0" anchor="ctr" anchorCtr="0" forceAA="0" compatLnSpc="1">
-                    <a:prstTxWarp prst="textNoShape">
-                      <a:avLst/>
-                    </a:prstTxWarp>
-                    <a:noAutofit/>
-                  </wp:bodyPr>
-                </wp:wsp>
-              </a:graphicData>
-            </a:graphic>
-            <wp14:sizeRelH relativeFrom="margin">
-              <wp14:pctWidth>0%</wp14:pctWidth>
-            </wp14:sizeRelH>
-            <wp14:sizeRelV relativeFrom="margin">
-              <wp14:pctHeight>0%</wp14:pctHeight>
-            </wp14:sizeRelV>
-          </wp:anchor>
-        </w:drawing>
-      </w:r>
       <w:r>
         <w:t>[Ort, Datum Name]</w:t>
       </w:r>
@@ -3213,7 +4016,7 @@
           <w:numId w:val="4"/>
         </w:numPr>
       </w:pPr>
-      <w:bookmarkStart w:id="14" w:name="_Toc331872789"/>
+      <w:bookmarkStart w:id="19" w:name="_Toc331872789"/>
       <w:r>
         <w:lastRenderedPageBreak/>
         <w:t>[</w:t>
@@ -3224,7 +4027,7 @@
       <w:r>
         <w:t>]</w:t>
       </w:r>
-      <w:bookmarkEnd w:id="14"/>
+      <w:bookmarkEnd w:id="19"/>
     </w:p>
     <w:p>
       <w:pPr>
@@ -3234,105 +4037,10 @@
           <w:szCs w:val="28"/>
         </w:rPr>
       </w:pPr>
-      <w:r>
-        <w:rPr>
-          <w:noProof/>
-          <w:lang w:eastAsia="de-DE"/>
-        </w:rPr>
-        <w:drawing>
-          <wp:anchor distT="0" distB="0" distL="114300" distR="114300" simplePos="0" relativeHeight="251673600" behindDoc="0" locked="0" layoutInCell="1" allowOverlap="1" wp14:anchorId="4DDB2267" wp14:editId="6AC39FA8">
-            <wp:simplePos x="0" y="0"/>
-            <wp:positionH relativeFrom="column">
-              <wp:posOffset>680473</wp:posOffset>
-            </wp:positionH>
-            <wp:positionV relativeFrom="paragraph">
-              <wp:posOffset>693259</wp:posOffset>
-            </wp:positionV>
-            <wp:extent cx="3275462" cy="2074459"/>
-            <wp:effectExtent l="19050" t="704850" r="39370" b="40640"/>
-            <wp:wrapNone/>
-            <wp:docPr id="9" name="Wolkenförmige Legende 9"/>
-            <wp:cNvGraphicFramePr/>
-            <a:graphic xmlns:a="http://purl.oclc.org/ooxml/drawingml/main">
-              <a:graphicData uri="http://schemas.microsoft.com/office/word/2010/wordprocessingShape">
-                <wp:wsp>
-                  <wp:cNvSpPr/>
-                  <wp:spPr>
-                    <a:xfrm>
-                      <a:off x="0" y="0"/>
-                      <a:ext cx="3275462" cy="2074459"/>
-                    </a:xfrm>
-                    <a:prstGeom prst="cloudCallout">
-                      <a:avLst>
-                        <a:gd name="adj1" fmla="val -38728"/>
-                        <a:gd name="adj2" fmla="val -80786"/>
-                      </a:avLst>
-                    </a:prstGeom>
-                    <a:solidFill>
-                      <a:schemeClr val="bg1"/>
-                    </a:solidFill>
-                    <a:ln>
-                      <a:solidFill>
-                        <a:srgbClr val="FF0000"/>
-                      </a:solidFill>
-                    </a:ln>
-                  </wp:spPr>
-                  <wp:style>
-                    <a:lnRef idx="2">
-                      <a:schemeClr val="accent1">
-                        <a:shade val="50%"/>
-                      </a:schemeClr>
-                    </a:lnRef>
-                    <a:fillRef idx="1">
-                      <a:schemeClr val="accent1"/>
-                    </a:fillRef>
-                    <a:effectRef idx="0">
-                      <a:schemeClr val="accent1"/>
-                    </a:effectRef>
-                    <a:fontRef idx="minor">
-                      <a:schemeClr val="lt1"/>
-                    </a:fontRef>
-                  </wp:style>
-                  <wp:txbx>
-                    <wne:txbxContent>
-                      <w:p>
-                        <w:pPr>
-                          <w:jc w:val="center"/>
-                          <w:rPr>
-                            <w:color w:val="FF0000"/>
-                          </w:rPr>
-                        </w:pPr>
-                        <w:r>
-                          <w:rPr>
-                            <w:color w:val="FF0000"/>
-                          </w:rPr>
-                          <w:t>Der Anhang ist optional. Wenn Sie keinen Anhang in Ihrer Arbeit verwenden wollen können Sie dieses Kapitel entfernen!</w:t>
-                        </w:r>
-                      </w:p>
-                    </wne:txbxContent>
-                  </wp:txbx>
-                  <wp:bodyPr rot="0" spcFirstLastPara="0" vertOverflow="overflow" horzOverflow="overflow" vert="horz" wrap="square" lIns="91440" tIns="45720" rIns="91440" bIns="45720" numCol="1" spcCol="0" rtlCol="0" fromWordArt="0" anchor="ctr" anchorCtr="0" forceAA="0" compatLnSpc="1">
-                    <a:prstTxWarp prst="textNoShape">
-                      <a:avLst/>
-                    </a:prstTxWarp>
-                    <a:noAutofit/>
-                  </wp:bodyPr>
-                </wp:wsp>
-              </a:graphicData>
-            </a:graphic>
-            <wp14:sizeRelH relativeFrom="margin">
-              <wp14:pctWidth>0%</wp14:pctWidth>
-            </wp14:sizeRelH>
-            <wp14:sizeRelV relativeFrom="margin">
-              <wp14:pctHeight>0%</wp14:pctHeight>
-            </wp14:sizeRelV>
-          </wp:anchor>
-        </w:drawing>
-      </w:r>
     </w:p>
     <w:sectPr>
-      <w:headerReference w:type="even" r:id="rId16"/>
-      <w:headerReference w:type="first" r:id="rId17"/>
+      <w:headerReference w:type="even" r:id="rId21"/>
+      <w:headerReference w:type="first" r:id="rId22"/>
       <w:type w:val="oddPage"/>
       <w:pgSz w:w="595.30pt" w:h="841.90pt" w:code="9"/>
       <w:pgMar w:top="85.05pt" w:right="70.90pt" w:bottom="56.70pt" w:left="70.90pt" w:header="35.45pt" w:footer="35.45pt" w:gutter="42.55pt"/>
@@ -3345,7 +4053,7 @@
 </file>
 
 <file path=word/endnotes.xml><?xml version="1.0" encoding="utf-8"?>
-<w:endnotes xmlns:cx="http://schemas.microsoft.com/office/drawing/2014/chartex" xmlns:cx1="http://schemas.microsoft.com/office/drawing/2015/9/8/chartex" xmlns:cx2="http://schemas.microsoft.com/office/drawing/2015/10/21/chartex" xmlns:cx3="http://schemas.microsoft.com/office/drawing/2016/5/9/chartex" xmlns:cx4="http://schemas.microsoft.com/office/drawing/2016/5/10/chartex" xmlns:cx5="http://schemas.microsoft.com/office/drawing/2016/5/11/chartex" xmlns:cx6="http://schemas.microsoft.com/office/drawing/2016/5/12/chartex" xmlns:cx7="http://schemas.microsoft.com/office/drawing/2016/5/13/chartex" xmlns:cx8="http://schemas.microsoft.com/office/drawing/2016/5/14/chartex" xmlns:mc="http://schemas.openxmlformats.org/markup-compatibility/2006" xmlns:aink="http://schemas.microsoft.com/office/drawing/2016/ink" xmlns:am3d="http://schemas.microsoft.com/office/drawing/2017/model3d" xmlns:o="urn:schemas-microsoft-com:office:office" xmlns:r="http://purl.oclc.org/ooxml/officeDocument/relationships" xmlns:m="http://purl.oclc.org/ooxml/officeDocument/math" xmlns:v="urn:schemas-microsoft-com:vml" xmlns:wp14="http://schemas.microsoft.com/office/word/2010/wordprocessingDrawing" xmlns:wp="http://purl.oclc.org/ooxml/drawingml/wordprocessingDrawing" xmlns:w10="urn:schemas-microsoft-com:office:word" xmlns:w="http://purl.oclc.org/ooxml/wordprocessingml/main" xmlns:w14="http://schemas.microsoft.com/office/word/2010/wordml" xmlns:w15="http://schemas.microsoft.com/office/word/2012/wordml" xmlns:w16cid="http://schemas.microsoft.com/office/word/2016/wordml/cid" xmlns:w16se="http://schemas.microsoft.com/office/word/2015/wordml/symex" xmlns:wpi="http://schemas.microsoft.com/office/word/2010/wordprocessingInk" xmlns:wne="http://schemas.microsoft.com/office/word/2006/wordml" mc:Ignorable="w14 w15 w16se w16cid wne wp14">
+<w:endnotes xmlns:mc="http://schemas.openxmlformats.org/markup-compatibility/2006" xmlns:o="urn:schemas-microsoft-com:office:office" xmlns:r="http://purl.oclc.org/ooxml/officeDocument/relationships" xmlns:m="http://purl.oclc.org/ooxml/officeDocument/math" xmlns:v="urn:schemas-microsoft-com:vml" xmlns:wp14="http://schemas.microsoft.com/office/word/2010/wordprocessingDrawing" xmlns:wp="http://purl.oclc.org/ooxml/drawingml/wordprocessingDrawing" xmlns:w10="urn:schemas-microsoft-com:office:word" xmlns:w="http://purl.oclc.org/ooxml/wordprocessingml/main" xmlns:w14="http://schemas.microsoft.com/office/word/2010/wordml" xmlns:w15="http://schemas.microsoft.com/office/word/2012/wordml" xmlns:wpi="http://schemas.microsoft.com/office/word/2010/wordprocessingInk" xmlns:wne="http://schemas.microsoft.com/office/word/2006/wordml" mc:Ignorable="w14 w15 wne wp14">
   <w:endnote w:type="separator" w:id="-1">
     <w:p>
       <w:r>
@@ -3364,7 +4072,7 @@
 </file>
 
 <file path=word/footnotes.xml><?xml version="1.0" encoding="utf-8"?>
-<w:footnotes xmlns:cx="http://schemas.microsoft.com/office/drawing/2014/chartex" xmlns:cx1="http://schemas.microsoft.com/office/drawing/2015/9/8/chartex" xmlns:cx2="http://schemas.microsoft.com/office/drawing/2015/10/21/chartex" xmlns:cx3="http://schemas.microsoft.com/office/drawing/2016/5/9/chartex" xmlns:cx4="http://schemas.microsoft.com/office/drawing/2016/5/10/chartex" xmlns:cx5="http://schemas.microsoft.com/office/drawing/2016/5/11/chartex" xmlns:cx6="http://schemas.microsoft.com/office/drawing/2016/5/12/chartex" xmlns:cx7="http://schemas.microsoft.com/office/drawing/2016/5/13/chartex" xmlns:cx8="http://schemas.microsoft.com/office/drawing/2016/5/14/chartex" xmlns:mc="http://schemas.openxmlformats.org/markup-compatibility/2006" xmlns:aink="http://schemas.microsoft.com/office/drawing/2016/ink" xmlns:am3d="http://schemas.microsoft.com/office/drawing/2017/model3d" xmlns:o="urn:schemas-microsoft-com:office:office" xmlns:r="http://purl.oclc.org/ooxml/officeDocument/relationships" xmlns:m="http://purl.oclc.org/ooxml/officeDocument/math" xmlns:v="urn:schemas-microsoft-com:vml" xmlns:wp14="http://schemas.microsoft.com/office/word/2010/wordprocessingDrawing" xmlns:wp="http://purl.oclc.org/ooxml/drawingml/wordprocessingDrawing" xmlns:w10="urn:schemas-microsoft-com:office:word" xmlns:w="http://purl.oclc.org/ooxml/wordprocessingml/main" xmlns:w14="http://schemas.microsoft.com/office/word/2010/wordml" xmlns:w15="http://schemas.microsoft.com/office/word/2012/wordml" xmlns:w16cid="http://schemas.microsoft.com/office/word/2016/wordml/cid" xmlns:w16se="http://schemas.microsoft.com/office/word/2015/wordml/symex" xmlns:wpi="http://schemas.microsoft.com/office/word/2010/wordprocessingInk" xmlns:wne="http://schemas.microsoft.com/office/word/2006/wordml" mc:Ignorable="w14 w15 w16se w16cid wne wp14">
+<w:footnotes xmlns:mc="http://schemas.openxmlformats.org/markup-compatibility/2006" xmlns:o="urn:schemas-microsoft-com:office:office" xmlns:r="http://purl.oclc.org/ooxml/officeDocument/relationships" xmlns:m="http://purl.oclc.org/ooxml/officeDocument/math" xmlns:v="urn:schemas-microsoft-com:vml" xmlns:wp14="http://schemas.microsoft.com/office/word/2010/wordprocessingDrawing" xmlns:wp="http://purl.oclc.org/ooxml/drawingml/wordprocessingDrawing" xmlns:w10="urn:schemas-microsoft-com:office:word" xmlns:w="http://purl.oclc.org/ooxml/wordprocessingml/main" xmlns:w14="http://schemas.microsoft.com/office/word/2010/wordml" xmlns:w15="http://schemas.microsoft.com/office/word/2012/wordml" xmlns:wpi="http://schemas.microsoft.com/office/word/2010/wordprocessingInk" xmlns:wne="http://schemas.microsoft.com/office/word/2006/wordml" mc:Ignorable="w14 w15 wne wp14">
   <w:footnote w:type="separator" w:id="-1">
     <w:p>
       <w:r>
@@ -3383,7 +4091,7 @@
 </file>
 
 <file path=word/header1.xml><?xml version="1.0" encoding="utf-8"?>
-<w:hdr xmlns:cx="http://schemas.microsoft.com/office/drawing/2014/chartex" xmlns:cx1="http://schemas.microsoft.com/office/drawing/2015/9/8/chartex" xmlns:cx2="http://schemas.microsoft.com/office/drawing/2015/10/21/chartex" xmlns:cx3="http://schemas.microsoft.com/office/drawing/2016/5/9/chartex" xmlns:cx4="http://schemas.microsoft.com/office/drawing/2016/5/10/chartex" xmlns:cx5="http://schemas.microsoft.com/office/drawing/2016/5/11/chartex" xmlns:cx6="http://schemas.microsoft.com/office/drawing/2016/5/12/chartex" xmlns:cx7="http://schemas.microsoft.com/office/drawing/2016/5/13/chartex" xmlns:cx8="http://schemas.microsoft.com/office/drawing/2016/5/14/chartex" xmlns:mc="http://schemas.openxmlformats.org/markup-compatibility/2006" xmlns:aink="http://schemas.microsoft.com/office/drawing/2016/ink" xmlns:am3d="http://schemas.microsoft.com/office/drawing/2017/model3d" xmlns:o="urn:schemas-microsoft-com:office:office" xmlns:r="http://purl.oclc.org/ooxml/officeDocument/relationships" xmlns:m="http://purl.oclc.org/ooxml/officeDocument/math" xmlns:v="urn:schemas-microsoft-com:vml" xmlns:wp14="http://schemas.microsoft.com/office/word/2010/wordprocessingDrawing" xmlns:wp="http://purl.oclc.org/ooxml/drawingml/wordprocessingDrawing" xmlns:w10="urn:schemas-microsoft-com:office:word" xmlns:w="http://purl.oclc.org/ooxml/wordprocessingml/main" xmlns:w14="http://schemas.microsoft.com/office/word/2010/wordml" xmlns:w15="http://schemas.microsoft.com/office/word/2012/wordml" xmlns:w16cid="http://schemas.microsoft.com/office/word/2016/wordml/cid" xmlns:w16se="http://schemas.microsoft.com/office/word/2015/wordml/symex" xmlns:wpi="http://schemas.microsoft.com/office/word/2010/wordprocessingInk" xmlns:wne="http://schemas.microsoft.com/office/word/2006/wordml" mc:Ignorable="w14 w15 w16se w16cid wne wp14">
+<w:hdr xmlns:mc="http://schemas.openxmlformats.org/markup-compatibility/2006" xmlns:o="urn:schemas-microsoft-com:office:office" xmlns:r="http://purl.oclc.org/ooxml/officeDocument/relationships" xmlns:m="http://purl.oclc.org/ooxml/officeDocument/math" xmlns:v="urn:schemas-microsoft-com:vml" xmlns:wp14="http://schemas.microsoft.com/office/word/2010/wordprocessingDrawing" xmlns:wp="http://purl.oclc.org/ooxml/drawingml/wordprocessingDrawing" xmlns:w10="urn:schemas-microsoft-com:office:word" xmlns:w="http://purl.oclc.org/ooxml/wordprocessingml/main" xmlns:w14="http://schemas.microsoft.com/office/word/2010/wordml" xmlns:w15="http://schemas.microsoft.com/office/word/2012/wordml" xmlns:wpi="http://schemas.microsoft.com/office/word/2010/wordprocessingInk" xmlns:wne="http://schemas.microsoft.com/office/word/2006/wordml" mc:Ignorable="w14 w15 wne wp14">
   <w:p>
     <w:pPr>
       <w:pStyle w:val="Kopfzeile"/>
@@ -3391,7 +4099,6 @@
     <w:sdt>
       <w:sdtPr>
         <w:id w:val="-1067647031"/>
-        <w:placeholder/>
         <w:temporary/>
         <w:showingPlcHdr/>
       </w:sdtPr>
@@ -3408,7 +4115,6 @@
     <w:sdt>
       <w:sdtPr>
         <w:id w:val="968859947"/>
-        <w:placeholder/>
         <w:temporary/>
         <w:showingPlcHdr/>
       </w:sdtPr>
@@ -3425,7 +4131,6 @@
     <w:sdt>
       <w:sdtPr>
         <w:id w:val="968859952"/>
-        <w:placeholder/>
         <w:temporary/>
         <w:showingPlcHdr/>
       </w:sdtPr>
@@ -3441,7 +4146,7 @@
 </file>
 
 <file path=word/header2.xml><?xml version="1.0" encoding="utf-8"?>
-<w:hdr xmlns:cx="http://schemas.microsoft.com/office/drawing/2014/chartex" xmlns:cx1="http://schemas.microsoft.com/office/drawing/2015/9/8/chartex" xmlns:cx2="http://schemas.microsoft.com/office/drawing/2015/10/21/chartex" xmlns:cx3="http://schemas.microsoft.com/office/drawing/2016/5/9/chartex" xmlns:cx4="http://schemas.microsoft.com/office/drawing/2016/5/10/chartex" xmlns:cx5="http://schemas.microsoft.com/office/drawing/2016/5/11/chartex" xmlns:cx6="http://schemas.microsoft.com/office/drawing/2016/5/12/chartex" xmlns:cx7="http://schemas.microsoft.com/office/drawing/2016/5/13/chartex" xmlns:cx8="http://schemas.microsoft.com/office/drawing/2016/5/14/chartex" xmlns:mc="http://schemas.openxmlformats.org/markup-compatibility/2006" xmlns:aink="http://schemas.microsoft.com/office/drawing/2016/ink" xmlns:am3d="http://schemas.microsoft.com/office/drawing/2017/model3d" xmlns:o="urn:schemas-microsoft-com:office:office" xmlns:r="http://purl.oclc.org/ooxml/officeDocument/relationships" xmlns:m="http://purl.oclc.org/ooxml/officeDocument/math" xmlns:v="urn:schemas-microsoft-com:vml" xmlns:wp14="http://schemas.microsoft.com/office/word/2010/wordprocessingDrawing" xmlns:wp="http://purl.oclc.org/ooxml/drawingml/wordprocessingDrawing" xmlns:w10="urn:schemas-microsoft-com:office:word" xmlns:w="http://purl.oclc.org/ooxml/wordprocessingml/main" xmlns:w14="http://schemas.microsoft.com/office/word/2010/wordml" xmlns:w15="http://schemas.microsoft.com/office/word/2012/wordml" xmlns:w16cid="http://schemas.microsoft.com/office/word/2016/wordml/cid" xmlns:w16se="http://schemas.microsoft.com/office/word/2015/wordml/symex" xmlns:wpi="http://schemas.microsoft.com/office/word/2010/wordprocessingInk" xmlns:wne="http://schemas.microsoft.com/office/word/2006/wordml" mc:Ignorable="w14 w15 w16se w16cid wne wp14">
+<w:hdr xmlns:mc="http://schemas.openxmlformats.org/markup-compatibility/2006" xmlns:o="urn:schemas-microsoft-com:office:office" xmlns:r="http://purl.oclc.org/ooxml/officeDocument/relationships" xmlns:m="http://purl.oclc.org/ooxml/officeDocument/math" xmlns:v="urn:schemas-microsoft-com:vml" xmlns:wp14="http://schemas.microsoft.com/office/word/2010/wordprocessingDrawing" xmlns:wp="http://purl.oclc.org/ooxml/drawingml/wordprocessingDrawing" xmlns:w10="urn:schemas-microsoft-com:office:word" xmlns:w="http://purl.oclc.org/ooxml/wordprocessingml/main" xmlns:w14="http://schemas.microsoft.com/office/word/2010/wordml" xmlns:w15="http://schemas.microsoft.com/office/word/2012/wordml" xmlns:wpi="http://schemas.microsoft.com/office/word/2010/wordprocessingInk" xmlns:wne="http://schemas.microsoft.com/office/word/2006/wordml" mc:Ignorable="w14 w15 wne wp14">
   <w:p>
     <w:pPr>
       <w:pStyle w:val="Kopfzeile"/>
@@ -3462,7 +4167,7 @@
       <w:rPr>
         <w:noProof/>
       </w:rPr>
-      <w:t>X</w:t>
+      <w:t>VIII</w:t>
     </w:r>
     <w:r>
       <w:fldChar w:fldCharType="end"/>
@@ -3473,20 +4178,33 @@
     <w:r>
       <w:ptab w:relativeTo="margin" w:alignment="right" w:leader="none"/>
     </w:r>
-    <w:fldSimple w:instr=" STYLEREF  &quot;Überschrift 1&quot;  \* MERGEFORMAT ">
-      <w:r>
-        <w:rPr>
-          <w:noProof/>
-        </w:rPr>
-        <w:t>Tabellenverzeichnis</w:t>
-      </w:r>
-    </w:fldSimple>
+    <w:r>
+      <w:fldChar w:fldCharType="begin"/>
+    </w:r>
+    <w:r>
+      <w:instrText xml:space="preserve"> STYLEREF  "Überschrift 1"  \* MERGEFORMAT </w:instrText>
+    </w:r>
+    <w:r>
+      <w:fldChar w:fldCharType="separate"/>
+    </w:r>
+    <w:r>
+      <w:rPr>
+        <w:noProof/>
+      </w:rPr>
+      <w:t>Abbildungsverzeichnis</w:t>
+    </w:r>
+    <w:r>
+      <w:rPr>
+        <w:noProof/>
+      </w:rPr>
+      <w:fldChar w:fldCharType="end"/>
+    </w:r>
   </w:p>
 </w:hdr>
 </file>
 
 <file path=word/header3.xml><?xml version="1.0" encoding="utf-8"?>
-<w:hdr xmlns:cx="http://schemas.microsoft.com/office/drawing/2014/chartex" xmlns:cx1="http://schemas.microsoft.com/office/drawing/2015/9/8/chartex" xmlns:cx2="http://schemas.microsoft.com/office/drawing/2015/10/21/chartex" xmlns:cx3="http://schemas.microsoft.com/office/drawing/2016/5/9/chartex" xmlns:cx4="http://schemas.microsoft.com/office/drawing/2016/5/10/chartex" xmlns:cx5="http://schemas.microsoft.com/office/drawing/2016/5/11/chartex" xmlns:cx6="http://schemas.microsoft.com/office/drawing/2016/5/12/chartex" xmlns:cx7="http://schemas.microsoft.com/office/drawing/2016/5/13/chartex" xmlns:cx8="http://schemas.microsoft.com/office/drawing/2016/5/14/chartex" xmlns:mc="http://schemas.openxmlformats.org/markup-compatibility/2006" xmlns:aink="http://schemas.microsoft.com/office/drawing/2016/ink" xmlns:am3d="http://schemas.microsoft.com/office/drawing/2017/model3d" xmlns:o="urn:schemas-microsoft-com:office:office" xmlns:r="http://purl.oclc.org/ooxml/officeDocument/relationships" xmlns:m="http://purl.oclc.org/ooxml/officeDocument/math" xmlns:v="urn:schemas-microsoft-com:vml" xmlns:wp14="http://schemas.microsoft.com/office/word/2010/wordprocessingDrawing" xmlns:wp="http://purl.oclc.org/ooxml/drawingml/wordprocessingDrawing" xmlns:w10="urn:schemas-microsoft-com:office:word" xmlns:w="http://purl.oclc.org/ooxml/wordprocessingml/main" xmlns:w14="http://schemas.microsoft.com/office/word/2010/wordml" xmlns:w15="http://schemas.microsoft.com/office/word/2012/wordml" xmlns:w16cid="http://schemas.microsoft.com/office/word/2016/wordml/cid" xmlns:w16se="http://schemas.microsoft.com/office/word/2015/wordml/symex" xmlns:wpi="http://schemas.microsoft.com/office/word/2010/wordprocessingInk" xmlns:wne="http://schemas.microsoft.com/office/word/2006/wordml" mc:Ignorable="w14 w15 w16se w16cid wne wp14">
+<w:hdr xmlns:mc="http://schemas.openxmlformats.org/markup-compatibility/2006" xmlns:o="urn:schemas-microsoft-com:office:office" xmlns:r="http://purl.oclc.org/ooxml/officeDocument/relationships" xmlns:m="http://purl.oclc.org/ooxml/officeDocument/math" xmlns:v="urn:schemas-microsoft-com:vml" xmlns:wp14="http://schemas.microsoft.com/office/word/2010/wordprocessingDrawing" xmlns:wp="http://purl.oclc.org/ooxml/drawingml/wordprocessingDrawing" xmlns:w10="urn:schemas-microsoft-com:office:word" xmlns:w="http://purl.oclc.org/ooxml/wordprocessingml/main" xmlns:w14="http://schemas.microsoft.com/office/word/2010/wordml" xmlns:w15="http://schemas.microsoft.com/office/word/2012/wordml" xmlns:wpi="http://schemas.microsoft.com/office/word/2010/wordprocessingInk" xmlns:wne="http://schemas.microsoft.com/office/word/2006/wordml" mc:Ignorable="w14 w15 wne wp14">
   <w:p>
     <w:pPr>
       <w:pStyle w:val="Kopfzeile"/>
@@ -3494,14 +4212,27 @@
         <w:bottom w:val="single" w:sz="8" w:space="1" w:color="auto"/>
       </w:pBdr>
     </w:pPr>
-    <w:fldSimple w:instr=" STYLEREF  &quot;Überschrift 1&quot;  \* MERGEFORMAT ">
-      <w:r>
-        <w:rPr>
-          <w:noProof/>
-        </w:rPr>
-        <w:t>Abkürzungsverzeichnis</w:t>
-      </w:r>
-    </w:fldSimple>
+    <w:r>
+      <w:fldChar w:fldCharType="begin"/>
+    </w:r>
+    <w:r>
+      <w:instrText xml:space="preserve"> STYLEREF  "Überschrift 1"  \* MERGEFORMAT </w:instrText>
+    </w:r>
+    <w:r>
+      <w:fldChar w:fldCharType="separate"/>
+    </w:r>
+    <w:r>
+      <w:rPr>
+        <w:noProof/>
+      </w:rPr>
+      <w:t>Abkürzungsverzeichnis</w:t>
+    </w:r>
+    <w:r>
+      <w:rPr>
+        <w:noProof/>
+      </w:rPr>
+      <w:fldChar w:fldCharType="end"/>
+    </w:r>
     <w:r>
       <w:ptab w:relativeTo="margin" w:alignment="center" w:leader="none"/>
     </w:r>
@@ -3531,7 +4262,7 @@
 </file>
 
 <file path=word/header4.xml><?xml version="1.0" encoding="utf-8"?>
-<w:hdr xmlns:cx="http://schemas.microsoft.com/office/drawing/2014/chartex" xmlns:cx1="http://schemas.microsoft.com/office/drawing/2015/9/8/chartex" xmlns:cx2="http://schemas.microsoft.com/office/drawing/2015/10/21/chartex" xmlns:cx3="http://schemas.microsoft.com/office/drawing/2016/5/9/chartex" xmlns:cx4="http://schemas.microsoft.com/office/drawing/2016/5/10/chartex" xmlns:cx5="http://schemas.microsoft.com/office/drawing/2016/5/11/chartex" xmlns:cx6="http://schemas.microsoft.com/office/drawing/2016/5/12/chartex" xmlns:cx7="http://schemas.microsoft.com/office/drawing/2016/5/13/chartex" xmlns:cx8="http://schemas.microsoft.com/office/drawing/2016/5/14/chartex" xmlns:mc="http://schemas.openxmlformats.org/markup-compatibility/2006" xmlns:aink="http://schemas.microsoft.com/office/drawing/2016/ink" xmlns:am3d="http://schemas.microsoft.com/office/drawing/2017/model3d" xmlns:o="urn:schemas-microsoft-com:office:office" xmlns:r="http://purl.oclc.org/ooxml/officeDocument/relationships" xmlns:m="http://purl.oclc.org/ooxml/officeDocument/math" xmlns:v="urn:schemas-microsoft-com:vml" xmlns:wp14="http://schemas.microsoft.com/office/word/2010/wordprocessingDrawing" xmlns:wp="http://purl.oclc.org/ooxml/drawingml/wordprocessingDrawing" xmlns:w10="urn:schemas-microsoft-com:office:word" xmlns:w="http://purl.oclc.org/ooxml/wordprocessingml/main" xmlns:w14="http://schemas.microsoft.com/office/word/2010/wordml" xmlns:w15="http://schemas.microsoft.com/office/word/2012/wordml" xmlns:w16cid="http://schemas.microsoft.com/office/word/2016/wordml/cid" xmlns:w16se="http://schemas.microsoft.com/office/word/2015/wordml/symex" xmlns:wpi="http://schemas.microsoft.com/office/word/2010/wordprocessingInk" xmlns:wne="http://schemas.microsoft.com/office/word/2006/wordml" mc:Ignorable="w14 w15 w16se w16cid wne wp14">
+<w:hdr xmlns:mc="http://schemas.openxmlformats.org/markup-compatibility/2006" xmlns:o="urn:schemas-microsoft-com:office:office" xmlns:r="http://purl.oclc.org/ooxml/officeDocument/relationships" xmlns:m="http://purl.oclc.org/ooxml/officeDocument/math" xmlns:v="urn:schemas-microsoft-com:vml" xmlns:wp14="http://schemas.microsoft.com/office/word/2010/wordprocessingDrawing" xmlns:wp="http://purl.oclc.org/ooxml/drawingml/wordprocessingDrawing" xmlns:w10="urn:schemas-microsoft-com:office:word" xmlns:w="http://purl.oclc.org/ooxml/wordprocessingml/main" xmlns:w14="http://schemas.microsoft.com/office/word/2010/wordml" xmlns:w15="http://schemas.microsoft.com/office/word/2012/wordml" xmlns:wpi="http://schemas.microsoft.com/office/word/2010/wordprocessingInk" xmlns:wne="http://schemas.microsoft.com/office/word/2006/wordml" mc:Ignorable="w14 w15 wne wp14">
   <w:p>
     <w:pPr>
       <w:pStyle w:val="Kopfzeile"/>
@@ -3563,11 +4294,22 @@
     <w:r>
       <w:ptab w:relativeTo="margin" w:alignment="right" w:leader="none"/>
     </w:r>
+    <w:fldSimple w:instr=" STYLEREF  &quot;Überschrift 1&quot; \n  \* MERGEFORMAT ">
+      <w:r>
+        <w:rPr>
+          <w:noProof/>
+        </w:rPr>
+        <w:t>3</w:t>
+      </w:r>
+    </w:fldSimple>
+    <w:r>
+      <w:t xml:space="preserve"> </w:t>
+    </w:r>
     <w:r>
       <w:fldChar w:fldCharType="begin"/>
     </w:r>
     <w:r>
-      <w:instrText xml:space="preserve"> STYLEREF  "Überschrift 1" \n  \* MERGEFORMAT </w:instrText>
+      <w:instrText xml:space="preserve"> STYLEREF  "Überschrift 1"  \* MERGEFORMAT </w:instrText>
     </w:r>
     <w:r>
       <w:fldChar w:fldCharType="separate"/>
@@ -3576,7 +4318,7 @@
       <w:rPr>
         <w:noProof/>
       </w:rPr>
-      <w:t>4</w:t>
+      <w:t>Gläser</w:t>
     </w:r>
     <w:r>
       <w:rPr>
@@ -3584,23 +4326,12 @@
       </w:rPr>
       <w:fldChar w:fldCharType="end"/>
     </w:r>
-    <w:r>
-      <w:t xml:space="preserve"> </w:t>
-    </w:r>
-    <w:fldSimple w:instr=" STYLEREF  &quot;Überschrift 1&quot;  \* MERGEFORMAT ">
-      <w:r>
-        <w:rPr>
-          <w:noProof/>
-        </w:rPr>
-        <w:t>Ausblick</w:t>
-      </w:r>
-    </w:fldSimple>
   </w:p>
 </w:hdr>
 </file>
 
 <file path=word/header5.xml><?xml version="1.0" encoding="utf-8"?>
-<w:hdr xmlns:cx="http://schemas.microsoft.com/office/drawing/2014/chartex" xmlns:cx1="http://schemas.microsoft.com/office/drawing/2015/9/8/chartex" xmlns:cx2="http://schemas.microsoft.com/office/drawing/2015/10/21/chartex" xmlns:cx3="http://schemas.microsoft.com/office/drawing/2016/5/9/chartex" xmlns:cx4="http://schemas.microsoft.com/office/drawing/2016/5/10/chartex" xmlns:cx5="http://schemas.microsoft.com/office/drawing/2016/5/11/chartex" xmlns:cx6="http://schemas.microsoft.com/office/drawing/2016/5/12/chartex" xmlns:cx7="http://schemas.microsoft.com/office/drawing/2016/5/13/chartex" xmlns:cx8="http://schemas.microsoft.com/office/drawing/2016/5/14/chartex" xmlns:mc="http://schemas.openxmlformats.org/markup-compatibility/2006" xmlns:aink="http://schemas.microsoft.com/office/drawing/2016/ink" xmlns:am3d="http://schemas.microsoft.com/office/drawing/2017/model3d" xmlns:o="urn:schemas-microsoft-com:office:office" xmlns:r="http://purl.oclc.org/ooxml/officeDocument/relationships" xmlns:m="http://purl.oclc.org/ooxml/officeDocument/math" xmlns:v="urn:schemas-microsoft-com:vml" xmlns:wp14="http://schemas.microsoft.com/office/word/2010/wordprocessingDrawing" xmlns:wp="http://purl.oclc.org/ooxml/drawingml/wordprocessingDrawing" xmlns:w10="urn:schemas-microsoft-com:office:word" xmlns:w="http://purl.oclc.org/ooxml/wordprocessingml/main" xmlns:w14="http://schemas.microsoft.com/office/word/2010/wordml" xmlns:w15="http://schemas.microsoft.com/office/word/2012/wordml" xmlns:w16cid="http://schemas.microsoft.com/office/word/2016/wordml/cid" xmlns:w16se="http://schemas.microsoft.com/office/word/2015/wordml/symex" xmlns:wpi="http://schemas.microsoft.com/office/word/2010/wordprocessingInk" xmlns:wne="http://schemas.microsoft.com/office/word/2006/wordml" mc:Ignorable="w14 w15 w16se w16cid wne wp14">
+<w:hdr xmlns:mc="http://schemas.openxmlformats.org/markup-compatibility/2006" xmlns:o="urn:schemas-microsoft-com:office:office" xmlns:r="http://purl.oclc.org/ooxml/officeDocument/relationships" xmlns:m="http://purl.oclc.org/ooxml/officeDocument/math" xmlns:v="urn:schemas-microsoft-com:vml" xmlns:wp14="http://schemas.microsoft.com/office/word/2010/wordprocessingDrawing" xmlns:wp="http://purl.oclc.org/ooxml/drawingml/wordprocessingDrawing" xmlns:w10="urn:schemas-microsoft-com:office:word" xmlns:w="http://purl.oclc.org/ooxml/wordprocessingml/main" xmlns:w14="http://schemas.microsoft.com/office/word/2010/wordml" xmlns:w15="http://schemas.microsoft.com/office/word/2012/wordml" xmlns:wpi="http://schemas.microsoft.com/office/word/2010/wordprocessingInk" xmlns:wne="http://schemas.microsoft.com/office/word/2006/wordml" mc:Ignorable="w14 w15 wne wp14">
   <w:p>
     <w:pPr>
       <w:pStyle w:val="Kopfzeile"/>
@@ -3608,36 +4339,11 @@
         <w:bottom w:val="single" w:sz="8" w:space="1" w:color="auto"/>
       </w:pBdr>
     </w:pPr>
-    <w:fldSimple w:instr=" STYLEREF  &quot;Überschrift 1&quot; \n  \* MERGEFORMAT ">
-      <w:r>
-        <w:rPr>
-          <w:noProof/>
-        </w:rPr>
-        <w:t>4</w:t>
-      </w:r>
-    </w:fldSimple>
-    <w:r>
-      <w:t xml:space="preserve"> </w:t>
-    </w:r>
-    <w:fldSimple w:instr=" STYLEREF  &quot;Überschrift 1&quot;  \* MERGEFORMAT ">
-      <w:r>
-        <w:rPr>
-          <w:noProof/>
-        </w:rPr>
-        <w:t>Ausblick</w:t>
-      </w:r>
-    </w:fldSimple>
-    <w:r>
-      <w:ptab w:relativeTo="margin" w:alignment="center" w:leader="none"/>
-    </w:r>
-    <w:r>
-      <w:ptab w:relativeTo="margin" w:alignment="right" w:leader="none"/>
-    </w:r>
     <w:r>
       <w:fldChar w:fldCharType="begin"/>
     </w:r>
     <w:r>
-      <w:instrText>PAGE   \* MERGEFORMAT</w:instrText>
+      <w:instrText xml:space="preserve"> STYLEREF  "Überschrift 1" \n  \* MERGEFORMAT </w:instrText>
     </w:r>
     <w:r>
       <w:fldChar w:fldCharType="separate"/>
@@ -3646,7 +4352,58 @@
       <w:rPr>
         <w:noProof/>
       </w:rPr>
-      <w:t>9</w:t>
+      <w:t>3</w:t>
+    </w:r>
+    <w:r>
+      <w:rPr>
+        <w:noProof/>
+      </w:rPr>
+      <w:fldChar w:fldCharType="end"/>
+    </w:r>
+    <w:r>
+      <w:t xml:space="preserve"> </w:t>
+    </w:r>
+    <w:r>
+      <w:fldChar w:fldCharType="begin"/>
+    </w:r>
+    <w:r>
+      <w:instrText xml:space="preserve"> STYLEREF  "Überschrift 1"  \* MERGEFORMAT </w:instrText>
+    </w:r>
+    <w:r>
+      <w:fldChar w:fldCharType="separate"/>
+    </w:r>
+    <w:r>
+      <w:rPr>
+        <w:noProof/>
+      </w:rPr>
+      <w:t>Gläser</w:t>
+    </w:r>
+    <w:r>
+      <w:rPr>
+        <w:noProof/>
+      </w:rPr>
+      <w:fldChar w:fldCharType="end"/>
+    </w:r>
+    <w:r>
+      <w:ptab w:relativeTo="margin" w:alignment="center" w:leader="none"/>
+    </w:r>
+    <w:r>
+      <w:ptab w:relativeTo="margin" w:alignment="right" w:leader="none"/>
+    </w:r>
+    <w:r>
+      <w:fldChar w:fldCharType="begin"/>
+    </w:r>
+    <w:r>
+      <w:instrText>PAGE   \* MERGEFORMAT</w:instrText>
+    </w:r>
+    <w:r>
+      <w:fldChar w:fldCharType="separate"/>
+    </w:r>
+    <w:r>
+      <w:rPr>
+        <w:noProof/>
+      </w:rPr>
+      <w:t>7</w:t>
     </w:r>
     <w:r>
       <w:fldChar w:fldCharType="end"/>
@@ -3656,7 +4413,7 @@
 </file>
 
 <file path=word/header6.xml><?xml version="1.0" encoding="utf-8"?>
-<w:hdr xmlns:cx="http://schemas.microsoft.com/office/drawing/2014/chartex" xmlns:cx1="http://schemas.microsoft.com/office/drawing/2015/9/8/chartex" xmlns:cx2="http://schemas.microsoft.com/office/drawing/2015/10/21/chartex" xmlns:cx3="http://schemas.microsoft.com/office/drawing/2016/5/9/chartex" xmlns:cx4="http://schemas.microsoft.com/office/drawing/2016/5/10/chartex" xmlns:cx5="http://schemas.microsoft.com/office/drawing/2016/5/11/chartex" xmlns:cx6="http://schemas.microsoft.com/office/drawing/2016/5/12/chartex" xmlns:cx7="http://schemas.microsoft.com/office/drawing/2016/5/13/chartex" xmlns:cx8="http://schemas.microsoft.com/office/drawing/2016/5/14/chartex" xmlns:mc="http://schemas.openxmlformats.org/markup-compatibility/2006" xmlns:aink="http://schemas.microsoft.com/office/drawing/2016/ink" xmlns:am3d="http://schemas.microsoft.com/office/drawing/2017/model3d" xmlns:o="urn:schemas-microsoft-com:office:office" xmlns:r="http://purl.oclc.org/ooxml/officeDocument/relationships" xmlns:m="http://purl.oclc.org/ooxml/officeDocument/math" xmlns:v="urn:schemas-microsoft-com:vml" xmlns:wp14="http://schemas.microsoft.com/office/word/2010/wordprocessingDrawing" xmlns:wp="http://purl.oclc.org/ooxml/drawingml/wordprocessingDrawing" xmlns:w10="urn:schemas-microsoft-com:office:word" xmlns:w="http://purl.oclc.org/ooxml/wordprocessingml/main" xmlns:w14="http://schemas.microsoft.com/office/word/2010/wordml" xmlns:w15="http://schemas.microsoft.com/office/word/2012/wordml" xmlns:w16cid="http://schemas.microsoft.com/office/word/2016/wordml/cid" xmlns:w16se="http://schemas.microsoft.com/office/word/2015/wordml/symex" xmlns:wpi="http://schemas.microsoft.com/office/word/2010/wordprocessingInk" xmlns:wne="http://schemas.microsoft.com/office/word/2006/wordml" mc:Ignorable="w14 w15 w16se w16cid wne wp14">
+<w:hdr xmlns:mc="http://schemas.openxmlformats.org/markup-compatibility/2006" xmlns:o="urn:schemas-microsoft-com:office:office" xmlns:r="http://purl.oclc.org/ooxml/officeDocument/relationships" xmlns:m="http://purl.oclc.org/ooxml/officeDocument/math" xmlns:v="urn:schemas-microsoft-com:vml" xmlns:wp14="http://schemas.microsoft.com/office/word/2010/wordprocessingDrawing" xmlns:wp="http://purl.oclc.org/ooxml/drawingml/wordprocessingDrawing" xmlns:w10="urn:schemas-microsoft-com:office:word" xmlns:w="http://purl.oclc.org/ooxml/wordprocessingml/main" xmlns:w14="http://schemas.microsoft.com/office/word/2010/wordml" xmlns:w15="http://schemas.microsoft.com/office/word/2012/wordml" xmlns:wpi="http://schemas.microsoft.com/office/word/2010/wordprocessingInk" xmlns:wne="http://schemas.microsoft.com/office/word/2006/wordml" mc:Ignorable="w14 w15 wne wp14">
   <w:p>
     <w:pPr>
       <w:pStyle w:val="Kopfzeile"/>
@@ -3688,20 +4445,33 @@
     <w:r>
       <w:ptab w:relativeTo="margin" w:alignment="right" w:leader="none"/>
     </w:r>
-    <w:fldSimple w:instr=" STYLEREF  &quot;Überschrift 1&quot;  \* MERGEFORMAT ">
-      <w:r>
-        <w:rPr>
-          <w:noProof/>
-        </w:rPr>
-        <w:t>Fazit</w:t>
-      </w:r>
-    </w:fldSimple>
+    <w:r>
+      <w:fldChar w:fldCharType="begin"/>
+    </w:r>
+    <w:r>
+      <w:instrText xml:space="preserve"> STYLEREF  "Überschrift 1"  \* MERGEFORMAT </w:instrText>
+    </w:r>
+    <w:r>
+      <w:fldChar w:fldCharType="separate"/>
+    </w:r>
+    <w:r>
+      <w:rPr>
+        <w:noProof/>
+      </w:rPr>
+      <w:t>Fazit</w:t>
+    </w:r>
+    <w:r>
+      <w:rPr>
+        <w:noProof/>
+      </w:rPr>
+      <w:fldChar w:fldCharType="end"/>
+    </w:r>
   </w:p>
 </w:hdr>
 </file>
 
 <file path=word/header7.xml><?xml version="1.0" encoding="utf-8"?>
-<w:hdr xmlns:cx="http://schemas.microsoft.com/office/drawing/2014/chartex" xmlns:cx1="http://schemas.microsoft.com/office/drawing/2015/9/8/chartex" xmlns:cx2="http://schemas.microsoft.com/office/drawing/2015/10/21/chartex" xmlns:cx3="http://schemas.microsoft.com/office/drawing/2016/5/9/chartex" xmlns:cx4="http://schemas.microsoft.com/office/drawing/2016/5/10/chartex" xmlns:cx5="http://schemas.microsoft.com/office/drawing/2016/5/11/chartex" xmlns:cx6="http://schemas.microsoft.com/office/drawing/2016/5/12/chartex" xmlns:cx7="http://schemas.microsoft.com/office/drawing/2016/5/13/chartex" xmlns:cx8="http://schemas.microsoft.com/office/drawing/2016/5/14/chartex" xmlns:mc="http://schemas.openxmlformats.org/markup-compatibility/2006" xmlns:aink="http://schemas.microsoft.com/office/drawing/2016/ink" xmlns:am3d="http://schemas.microsoft.com/office/drawing/2017/model3d" xmlns:o="urn:schemas-microsoft-com:office:office" xmlns:r="http://purl.oclc.org/ooxml/officeDocument/relationships" xmlns:m="http://purl.oclc.org/ooxml/officeDocument/math" xmlns:v="urn:schemas-microsoft-com:vml" xmlns:wp14="http://schemas.microsoft.com/office/word/2010/wordprocessingDrawing" xmlns:wp="http://purl.oclc.org/ooxml/drawingml/wordprocessingDrawing" xmlns:w10="urn:schemas-microsoft-com:office:word" xmlns:w="http://purl.oclc.org/ooxml/wordprocessingml/main" xmlns:w14="http://schemas.microsoft.com/office/word/2010/wordml" xmlns:w15="http://schemas.microsoft.com/office/word/2012/wordml" xmlns:w16cid="http://schemas.microsoft.com/office/word/2016/wordml/cid" xmlns:w16se="http://schemas.microsoft.com/office/word/2015/wordml/symex" xmlns:wpi="http://schemas.microsoft.com/office/word/2010/wordprocessingInk" xmlns:wne="http://schemas.microsoft.com/office/word/2006/wordml" mc:Ignorable="w14 w15 w16se w16cid wne wp14">
+<w:hdr xmlns:mc="http://schemas.openxmlformats.org/markup-compatibility/2006" xmlns:o="urn:schemas-microsoft-com:office:office" xmlns:r="http://purl.oclc.org/ooxml/officeDocument/relationships" xmlns:m="http://purl.oclc.org/ooxml/officeDocument/math" xmlns:v="urn:schemas-microsoft-com:vml" xmlns:wp14="http://schemas.microsoft.com/office/word/2010/wordprocessingDrawing" xmlns:wp="http://purl.oclc.org/ooxml/drawingml/wordprocessingDrawing" xmlns:w10="urn:schemas-microsoft-com:office:word" xmlns:w="http://purl.oclc.org/ooxml/wordprocessingml/main" xmlns:w14="http://schemas.microsoft.com/office/word/2010/wordml" xmlns:w15="http://schemas.microsoft.com/office/word/2012/wordml" xmlns:wpi="http://schemas.microsoft.com/office/word/2010/wordprocessingInk" xmlns:wne="http://schemas.microsoft.com/office/word/2006/wordml" mc:Ignorable="w14 w15 wne wp14">
   <w:p>
     <w:pPr>
       <w:pStyle w:val="Kopfzeile"/>
@@ -3709,25 +4479,11 @@
         <w:bottom w:val="single" w:sz="8" w:space="1" w:color="auto"/>
       </w:pBdr>
     </w:pPr>
-    <w:fldSimple w:instr=" STYLEREF  &quot;Überschrift 1&quot;  \* MERGEFORMAT ">
-      <w:r>
-        <w:rPr>
-          <w:noProof/>
-        </w:rPr>
-        <w:t>Eidesstattliche Erklärung</w:t>
-      </w:r>
-    </w:fldSimple>
-    <w:r>
-      <w:ptab w:relativeTo="margin" w:alignment="center" w:leader="none"/>
-    </w:r>
-    <w:r>
-      <w:ptab w:relativeTo="margin" w:alignment="right" w:leader="none"/>
-    </w:r>
     <w:r>
       <w:fldChar w:fldCharType="begin"/>
     </w:r>
     <w:r>
-      <w:instrText>PAGE   \* MERGEFORMAT</w:instrText>
+      <w:instrText xml:space="preserve"> STYLEREF  "Überschrift 1"  \* MERGEFORMAT </w:instrText>
     </w:r>
     <w:r>
       <w:fldChar w:fldCharType="separate"/>
@@ -3736,7 +4492,34 @@
       <w:rPr>
         <w:noProof/>
       </w:rPr>
-      <w:t>15</w:t>
+      <w:t>Eidesstattliche Erklärung</w:t>
+    </w:r>
+    <w:r>
+      <w:rPr>
+        <w:noProof/>
+      </w:rPr>
+      <w:fldChar w:fldCharType="end"/>
+    </w:r>
+    <w:r>
+      <w:ptab w:relativeTo="margin" w:alignment="center" w:leader="none"/>
+    </w:r>
+    <w:r>
+      <w:ptab w:relativeTo="margin" w:alignment="right" w:leader="none"/>
+    </w:r>
+    <w:r>
+      <w:fldChar w:fldCharType="begin"/>
+    </w:r>
+    <w:r>
+      <w:instrText>PAGE   \* MERGEFORMAT</w:instrText>
+    </w:r>
+    <w:r>
+      <w:fldChar w:fldCharType="separate"/>
+    </w:r>
+    <w:r>
+      <w:rPr>
+        <w:noProof/>
+      </w:rPr>
+      <w:t>17</w:t>
     </w:r>
     <w:r>
       <w:fldChar w:fldCharType="end"/>
@@ -3746,7 +4529,7 @@
 </file>
 
 <file path=word/header8.xml><?xml version="1.0" encoding="utf-8"?>
-<w:hdr xmlns:cx="http://schemas.microsoft.com/office/drawing/2014/chartex" xmlns:cx1="http://schemas.microsoft.com/office/drawing/2015/9/8/chartex" xmlns:cx2="http://schemas.microsoft.com/office/drawing/2015/10/21/chartex" xmlns:cx3="http://schemas.microsoft.com/office/drawing/2016/5/9/chartex" xmlns:cx4="http://schemas.microsoft.com/office/drawing/2016/5/10/chartex" xmlns:cx5="http://schemas.microsoft.com/office/drawing/2016/5/11/chartex" xmlns:cx6="http://schemas.microsoft.com/office/drawing/2016/5/12/chartex" xmlns:cx7="http://schemas.microsoft.com/office/drawing/2016/5/13/chartex" xmlns:cx8="http://schemas.microsoft.com/office/drawing/2016/5/14/chartex" xmlns:mc="http://schemas.openxmlformats.org/markup-compatibility/2006" xmlns:aink="http://schemas.microsoft.com/office/drawing/2016/ink" xmlns:am3d="http://schemas.microsoft.com/office/drawing/2017/model3d" xmlns:o="urn:schemas-microsoft-com:office:office" xmlns:r="http://purl.oclc.org/ooxml/officeDocument/relationships" xmlns:m="http://purl.oclc.org/ooxml/officeDocument/math" xmlns:v="urn:schemas-microsoft-com:vml" xmlns:wp14="http://schemas.microsoft.com/office/word/2010/wordprocessingDrawing" xmlns:wp="http://purl.oclc.org/ooxml/drawingml/wordprocessingDrawing" xmlns:w10="urn:schemas-microsoft-com:office:word" xmlns:w="http://purl.oclc.org/ooxml/wordprocessingml/main" xmlns:w14="http://schemas.microsoft.com/office/word/2010/wordml" xmlns:w15="http://schemas.microsoft.com/office/word/2012/wordml" xmlns:w16cid="http://schemas.microsoft.com/office/word/2016/wordml/cid" xmlns:w16se="http://schemas.microsoft.com/office/word/2015/wordml/symex" xmlns:wpi="http://schemas.microsoft.com/office/word/2010/wordprocessingInk" xmlns:wne="http://schemas.microsoft.com/office/word/2006/wordml" mc:Ignorable="w14 w15 w16se w16cid wne wp14">
+<w:hdr xmlns:mc="http://schemas.openxmlformats.org/markup-compatibility/2006" xmlns:o="urn:schemas-microsoft-com:office:office" xmlns:r="http://purl.oclc.org/ooxml/officeDocument/relationships" xmlns:m="http://purl.oclc.org/ooxml/officeDocument/math" xmlns:v="urn:schemas-microsoft-com:vml" xmlns:wp14="http://schemas.microsoft.com/office/word/2010/wordprocessingDrawing" xmlns:wp="http://purl.oclc.org/ooxml/drawingml/wordprocessingDrawing" xmlns:w10="urn:schemas-microsoft-com:office:word" xmlns:w="http://purl.oclc.org/ooxml/wordprocessingml/main" xmlns:w14="http://schemas.microsoft.com/office/word/2010/wordml" xmlns:w15="http://schemas.microsoft.com/office/word/2012/wordml" xmlns:wpi="http://schemas.microsoft.com/office/word/2010/wordprocessingInk" xmlns:wne="http://schemas.microsoft.com/office/word/2006/wordml" mc:Ignorable="w14 w15 wne wp14">
   <w:p>
     <w:pPr>
       <w:pStyle w:val="Kopfzeile"/>
@@ -3778,57 +4561,31 @@
     <w:r>
       <w:ptab w:relativeTo="margin" w:alignment="right" w:leader="none"/>
     </w:r>
-    <w:r>
-      <w:fldChar w:fldCharType="begin"/>
-    </w:r>
-    <w:r>
-      <w:instrText xml:space="preserve"> STYLEREF  "Überschrift 1" \n  \* MERGEFORMAT </w:instrText>
-    </w:r>
-    <w:r>
-      <w:fldChar w:fldCharType="separate"/>
-    </w:r>
-    <w:r>
-      <w:rPr>
-        <w:noProof/>
-      </w:rPr>
-      <w:t>0</w:t>
-    </w:r>
-    <w:r>
-      <w:rPr>
-        <w:noProof/>
-      </w:rPr>
-      <w:fldChar w:fldCharType="end"/>
-    </w:r>
+    <w:fldSimple w:instr=" STYLEREF  &quot;Überschrift 1&quot; \n  \* MERGEFORMAT ">
+      <w:r>
+        <w:rPr>
+          <w:noProof/>
+        </w:rPr>
+        <w:t>0</w:t>
+      </w:r>
+    </w:fldSimple>
     <w:r>
       <w:t xml:space="preserve"> </w:t>
     </w:r>
-    <w:r>
-      <w:fldChar w:fldCharType="begin"/>
-    </w:r>
-    <w:r>
-      <w:instrText xml:space="preserve"> STYLEREF  "Überschrift 1"  \* MERGEFORMAT </w:instrText>
-    </w:r>
-    <w:r>
-      <w:fldChar w:fldCharType="separate"/>
-    </w:r>
-    <w:r>
-      <w:rPr>
-        <w:noProof/>
-      </w:rPr>
-      <w:t>Eidesstattliche Erklärung</w:t>
-    </w:r>
-    <w:r>
-      <w:rPr>
-        <w:noProof/>
-      </w:rPr>
-      <w:fldChar w:fldCharType="end"/>
-    </w:r>
+    <w:fldSimple w:instr=" STYLEREF  &quot;Überschrift 1&quot;  \* MERGEFORMAT ">
+      <w:r>
+        <w:rPr>
+          <w:noProof/>
+        </w:rPr>
+        <w:t>Eidesstattliche Erklärung</w:t>
+      </w:r>
+    </w:fldSimple>
   </w:p>
 </w:hdr>
 </file>
 
 <file path=word/header9.xml><?xml version="1.0" encoding="utf-8"?>
-<w:hdr xmlns:cx="http://schemas.microsoft.com/office/drawing/2014/chartex" xmlns:cx1="http://schemas.microsoft.com/office/drawing/2015/9/8/chartex" xmlns:cx2="http://schemas.microsoft.com/office/drawing/2015/10/21/chartex" xmlns:cx3="http://schemas.microsoft.com/office/drawing/2016/5/9/chartex" xmlns:cx4="http://schemas.microsoft.com/office/drawing/2016/5/10/chartex" xmlns:cx5="http://schemas.microsoft.com/office/drawing/2016/5/11/chartex" xmlns:cx6="http://schemas.microsoft.com/office/drawing/2016/5/12/chartex" xmlns:cx7="http://schemas.microsoft.com/office/drawing/2016/5/13/chartex" xmlns:cx8="http://schemas.microsoft.com/office/drawing/2016/5/14/chartex" xmlns:mc="http://schemas.openxmlformats.org/markup-compatibility/2006" xmlns:aink="http://schemas.microsoft.com/office/drawing/2016/ink" xmlns:am3d="http://schemas.microsoft.com/office/drawing/2017/model3d" xmlns:o="urn:schemas-microsoft-com:office:office" xmlns:r="http://purl.oclc.org/ooxml/officeDocument/relationships" xmlns:m="http://purl.oclc.org/ooxml/officeDocument/math" xmlns:v="urn:schemas-microsoft-com:vml" xmlns:wp14="http://schemas.microsoft.com/office/word/2010/wordprocessingDrawing" xmlns:wp="http://purl.oclc.org/ooxml/drawingml/wordprocessingDrawing" xmlns:w10="urn:schemas-microsoft-com:office:word" xmlns:w="http://purl.oclc.org/ooxml/wordprocessingml/main" xmlns:w14="http://schemas.microsoft.com/office/word/2010/wordml" xmlns:w15="http://schemas.microsoft.com/office/word/2012/wordml" xmlns:w16cid="http://schemas.microsoft.com/office/word/2016/wordml/cid" xmlns:w16se="http://schemas.microsoft.com/office/word/2015/wordml/symex" xmlns:wpi="http://schemas.microsoft.com/office/word/2010/wordprocessingInk" xmlns:wne="http://schemas.microsoft.com/office/word/2006/wordml" mc:Ignorable="w14 w15 w16se w16cid wne wp14">
+<w:hdr xmlns:mc="http://schemas.openxmlformats.org/markup-compatibility/2006" xmlns:o="urn:schemas-microsoft-com:office:office" xmlns:r="http://purl.oclc.org/ooxml/officeDocument/relationships" xmlns:m="http://purl.oclc.org/ooxml/officeDocument/math" xmlns:v="urn:schemas-microsoft-com:vml" xmlns:wp14="http://schemas.microsoft.com/office/word/2010/wordprocessingDrawing" xmlns:wp="http://purl.oclc.org/ooxml/drawingml/wordprocessingDrawing" xmlns:w10="urn:schemas-microsoft-com:office:word" xmlns:w="http://purl.oclc.org/ooxml/wordprocessingml/main" xmlns:w14="http://schemas.microsoft.com/office/word/2010/wordml" xmlns:w15="http://schemas.microsoft.com/office/word/2012/wordml" xmlns:wpi="http://schemas.microsoft.com/office/word/2010/wordprocessingInk" xmlns:wne="http://schemas.microsoft.com/office/word/2006/wordml" mc:Ignorable="w14 w15 wne wp14">
   <w:p>
     <w:pPr>
       <w:pStyle w:val="Kopfzeile"/>
@@ -3836,36 +4593,11 @@
         <w:bottom w:val="single" w:sz="8" w:space="1" w:color="auto"/>
       </w:pBdr>
     </w:pPr>
-    <w:fldSimple w:instr=" STYLEREF  &quot;Überschrift 1&quot; \n  \* MERGEFORMAT ">
-      <w:r>
-        <w:rPr>
-          <w:noProof/>
-        </w:rPr>
-        <w:t>A</w:t>
-      </w:r>
-    </w:fldSimple>
-    <w:r>
-      <w:t xml:space="preserve"> </w:t>
-    </w:r>
-    <w:fldSimple w:instr=" STYLEREF  &quot;Überschrift 1&quot;  \* MERGEFORMAT ">
-      <w:r>
-        <w:rPr>
-          <w:noProof/>
-        </w:rPr>
-        <w:t>[Anhang]</w:t>
-      </w:r>
-    </w:fldSimple>
-    <w:r>
-      <w:ptab w:relativeTo="margin" w:alignment="center" w:leader="none"/>
-    </w:r>
-    <w:r>
-      <w:ptab w:relativeTo="margin" w:alignment="right" w:leader="none"/>
-    </w:r>
     <w:r>
       <w:fldChar w:fldCharType="begin"/>
     </w:r>
     <w:r>
-      <w:instrText>PAGE   \* MERGEFORMAT</w:instrText>
+      <w:instrText xml:space="preserve"> STYLEREF  "Überschrift 1" \n  \* MERGEFORMAT </w:instrText>
     </w:r>
     <w:r>
       <w:fldChar w:fldCharType="separate"/>
@@ -3874,7 +4606,58 @@
       <w:rPr>
         <w:noProof/>
       </w:rPr>
-      <w:t>17</w:t>
+      <w:t>A</w:t>
+    </w:r>
+    <w:r>
+      <w:rPr>
+        <w:noProof/>
+      </w:rPr>
+      <w:fldChar w:fldCharType="end"/>
+    </w:r>
+    <w:r>
+      <w:t xml:space="preserve"> </w:t>
+    </w:r>
+    <w:r>
+      <w:fldChar w:fldCharType="begin"/>
+    </w:r>
+    <w:r>
+      <w:instrText xml:space="preserve"> STYLEREF  "Überschrift 1"  \* MERGEFORMAT </w:instrText>
+    </w:r>
+    <w:r>
+      <w:fldChar w:fldCharType="separate"/>
+    </w:r>
+    <w:r>
+      <w:rPr>
+        <w:noProof/>
+      </w:rPr>
+      <w:t>[Anhang]</w:t>
+    </w:r>
+    <w:r>
+      <w:rPr>
+        <w:noProof/>
+      </w:rPr>
+      <w:fldChar w:fldCharType="end"/>
+    </w:r>
+    <w:r>
+      <w:ptab w:relativeTo="margin" w:alignment="center" w:leader="none"/>
+    </w:r>
+    <w:r>
+      <w:ptab w:relativeTo="margin" w:alignment="right" w:leader="none"/>
+    </w:r>
+    <w:r>
+      <w:fldChar w:fldCharType="begin"/>
+    </w:r>
+    <w:r>
+      <w:instrText>PAGE   \* MERGEFORMAT</w:instrText>
+    </w:r>
+    <w:r>
+      <w:fldChar w:fldCharType="separate"/>
+    </w:r>
+    <w:r>
+      <w:rPr>
+        <w:noProof/>
+      </w:rPr>
+      <w:t>19</w:t>
     </w:r>
     <w:r>
       <w:fldChar w:fldCharType="end"/>
@@ -3884,7 +4667,7 @@
 </file>
 
 <file path=word/numbering.xml><?xml version="1.0" encoding="utf-8"?>
-<w:numbering xmlns:cx="http://schemas.microsoft.com/office/drawing/2014/chartex" xmlns:cx1="http://schemas.microsoft.com/office/drawing/2015/9/8/chartex" xmlns:cx2="http://schemas.microsoft.com/office/drawing/2015/10/21/chartex" xmlns:cx3="http://schemas.microsoft.com/office/drawing/2016/5/9/chartex" xmlns:cx4="http://schemas.microsoft.com/office/drawing/2016/5/10/chartex" xmlns:cx5="http://schemas.microsoft.com/office/drawing/2016/5/11/chartex" xmlns:cx6="http://schemas.microsoft.com/office/drawing/2016/5/12/chartex" xmlns:cx7="http://schemas.microsoft.com/office/drawing/2016/5/13/chartex" xmlns:cx8="http://schemas.microsoft.com/office/drawing/2016/5/14/chartex" xmlns:mc="http://schemas.openxmlformats.org/markup-compatibility/2006" xmlns:aink="http://schemas.microsoft.com/office/drawing/2016/ink" xmlns:am3d="http://schemas.microsoft.com/office/drawing/2017/model3d" xmlns:o="urn:schemas-microsoft-com:office:office" xmlns:r="http://purl.oclc.org/ooxml/officeDocument/relationships" xmlns:m="http://purl.oclc.org/ooxml/officeDocument/math" xmlns:v="urn:schemas-microsoft-com:vml" xmlns:wp14="http://schemas.microsoft.com/office/word/2010/wordprocessingDrawing" xmlns:wp="http://purl.oclc.org/ooxml/drawingml/wordprocessingDrawing" xmlns:w10="urn:schemas-microsoft-com:office:word" xmlns:w="http://purl.oclc.org/ooxml/wordprocessingml/main" xmlns:w14="http://schemas.microsoft.com/office/word/2010/wordml" xmlns:w15="http://schemas.microsoft.com/office/word/2012/wordml" xmlns:w16cid="http://schemas.microsoft.com/office/word/2016/wordml/cid" xmlns:w16se="http://schemas.microsoft.com/office/word/2015/wordml/symex" xmlns:wpi="http://schemas.microsoft.com/office/word/2010/wordprocessingInk" xmlns:wne="http://schemas.microsoft.com/office/word/2006/wordml" mc:Ignorable="w14 w15 w16se w16cid wne wp14">
+<w:numbering xmlns:mc="http://schemas.openxmlformats.org/markup-compatibility/2006" xmlns:o="urn:schemas-microsoft-com:office:office" xmlns:r="http://purl.oclc.org/ooxml/officeDocument/relationships" xmlns:m="http://purl.oclc.org/ooxml/officeDocument/math" xmlns:v="urn:schemas-microsoft-com:vml" xmlns:wp14="http://schemas.microsoft.com/office/word/2010/wordprocessingDrawing" xmlns:wp="http://purl.oclc.org/ooxml/drawingml/wordprocessingDrawing" xmlns:w10="urn:schemas-microsoft-com:office:word" xmlns:w="http://purl.oclc.org/ooxml/wordprocessingml/main" xmlns:w14="http://schemas.microsoft.com/office/word/2010/wordml" xmlns:w15="http://schemas.microsoft.com/office/word/2012/wordml" xmlns:wpi="http://schemas.microsoft.com/office/word/2010/wordprocessingInk" xmlns:wne="http://schemas.microsoft.com/office/word/2006/wordml" mc:Ignorable="w14 w15 wne wp14">
   <w:abstractNum w:abstractNumId="0" w15:restartNumberingAfterBreak="0">
     <w:nsid w:val="0362766B"/>
     <w:multiLevelType w:val="multilevel"/>
@@ -4548,7 +5331,7 @@
 </file>
 
 <file path=word/styles.xml><?xml version="1.0" encoding="utf-8"?>
-<w:styles xmlns:mc="http://schemas.openxmlformats.org/markup-compatibility/2006" xmlns:r="http://purl.oclc.org/ooxml/officeDocument/relationships" xmlns:w="http://purl.oclc.org/ooxml/wordprocessingml/main" xmlns:w14="http://schemas.microsoft.com/office/word/2010/wordml" xmlns:w15="http://schemas.microsoft.com/office/word/2012/wordml" xmlns:w16cid="http://schemas.microsoft.com/office/word/2016/wordml/cid" xmlns:w16se="http://schemas.microsoft.com/office/word/2015/wordml/symex" mc:Ignorable="w14 w15 w16se w16cid">
+<w:styles xmlns:mc="http://schemas.openxmlformats.org/markup-compatibility/2006" xmlns:r="http://purl.oclc.org/ooxml/officeDocument/relationships" xmlns:w="http://purl.oclc.org/ooxml/wordprocessingml/main" xmlns:w14="http://schemas.microsoft.com/office/word/2010/wordml" xmlns:w15="http://schemas.microsoft.com/office/word/2012/wordml" mc:Ignorable="w14 w15">
   <w:docDefaults>
     <w:rPrDefault>
       <w:rPr>
@@ -4564,7 +5347,7 @@
       </w:pPr>
     </w:pPrDefault>
   </w:docDefaults>
-  <w:latentStyles w:defLockedState="0" w:defUIPriority="99" w:defSemiHidden="0" w:defUnhideWhenUsed="0" w:defQFormat="0" w:count="375">
+  <w:latentStyles w:defLockedState="0" w:defUIPriority="99" w:defSemiHidden="0" w:defUnhideWhenUsed="0" w:defQFormat="0" w:count="371">
     <w:lsdException w:name="Normal" w:uiPriority="0" w:qFormat="1"/>
     <w:lsdException w:name="heading 1" w:uiPriority="9" w:qFormat="1"/>
     <w:lsdException w:name="heading 2" w:semiHidden="1" w:uiPriority="9" w:unhideWhenUsed="1" w:qFormat="1"/>
@@ -4719,7 +5502,7 @@
     <w:lsdException w:name="Table Web 2" w:semiHidden="1" w:unhideWhenUsed="1"/>
     <w:lsdException w:name="Table Web 3" w:semiHidden="1" w:unhideWhenUsed="1"/>
     <w:lsdException w:name="Balloon Text" w:semiHidden="1" w:unhideWhenUsed="1"/>
-    <w:lsdException w:name="Table Grid" w:semiHidden="1" w:uiPriority="59" w:unhideWhenUsed="1"/>
+    <w:lsdException w:name="Table Grid" w:uiPriority="59"/>
     <w:lsdException w:name="Table Theme" w:semiHidden="1" w:unhideWhenUsed="1"/>
     <w:lsdException w:name="Placeholder Text" w:semiHidden="1"/>
     <w:lsdException w:name="No Spacing" w:uiPriority="1"/>
@@ -4936,10 +5719,6 @@
     <w:lsdException w:name="List Table 5 Dark Accent 6" w:uiPriority="50"/>
     <w:lsdException w:name="List Table 6 Colorful Accent 6" w:uiPriority="51"/>
     <w:lsdException w:name="List Table 7 Colorful Accent 6" w:uiPriority="52"/>
-    <w:lsdException w:name="Mention" w:semiHidden="1" w:unhideWhenUsed="1"/>
-    <w:lsdException w:name="Smart Hyperlink" w:semiHidden="1" w:unhideWhenUsed="1"/>
-    <w:lsdException w:name="Hashtag" w:semiHidden="1" w:unhideWhenUsed="1"/>
-    <w:lsdException w:name="Unresolved Mention" w:semiHidden="1" w:unhideWhenUsed="1"/>
   </w:latentStyles>
   <w:style w:type="paragraph" w:default="1" w:styleId="Standard">
     <w:name w:val="Normal"/>
@@ -5192,7 +5971,6 @@
   <w:style w:type="character" w:default="1" w:styleId="Absatz-Standardschriftart">
     <w:name w:val="Default Paragraph Font"/>
     <w:uiPriority w:val="1"/>
-    <w:semiHidden/>
     <w:unhideWhenUsed/>
   </w:style>
   <w:style w:type="table" w:default="1" w:styleId="NormaleTabelle">
@@ -5584,7 +6362,6 @@
     <w:basedOn w:val="Standard"/>
     <w:next w:val="Standard"/>
     <w:uiPriority w:val="35"/>
-    <w:semiHidden/>
     <w:unhideWhenUsed/>
     <w:qFormat/>
     <w:rsid w:val="007003AD"/>
@@ -5669,6 +6446,17 @@
       <w:sz w:val="20"/>
       <w:szCs w:val="20"/>
     </w:rPr>
+  </w:style>
+  <w:style w:type="paragraph" w:styleId="Abbildungsverzeichnis">
+    <w:name w:val="table of figures"/>
+    <w:basedOn w:val="Standard"/>
+    <w:next w:val="Standard"/>
+    <w:uiPriority w:val="99"/>
+    <w:unhideWhenUsed/>
+    <w:rsid w:val="00522537"/>
+    <w:pPr>
+      <w:spacing w:after="0pt"/>
+    </w:pPr>
   </w:style>
 </w:styles>
 </file>
@@ -5963,7 +6751,7 @@
 </file>
 
 <file path=customXml/itemProps1.xml><?xml version="1.0" encoding="utf-8"?>
-<ds:datastoreItem xmlns:ds="http://purl.oclc.org/ooxml/officeDocument/customXml" ds:itemID="{4A6DDA8C-6C2E-499B-B3DB-D62EFF6FC16F}">
+<ds:datastoreItem xmlns:ds="http://purl.oclc.org/ooxml/officeDocument/customXml" ds:itemID="{0DBCAC17-DC48-4FA2-954B-7475D297FAA9}">
   <ds:schemaRefs>
     <ds:schemaRef ds:uri="http://schemas.openxmlformats.org/officeDocument/2006/bibliography"/>
   </ds:schemaRefs>

</xml_diff>